<commit_message>
Edit sales business process
</commit_message>
<xml_diff>
--- a/Reports/2-PhatBieuBaiToan.docx
+++ b/Reports/2-PhatBieuBaiToan.docx
@@ -1995,8 +1995,6 @@
           <w:fldChar w:fldCharType="end"/>
         </w:r>
       </w:hyperlink>
-      <w:bookmarkStart w:id="0" w:name="_GoBack"/>
-      <w:bookmarkEnd w:id="0"/>
     </w:p>
     <w:p>
       <w:pPr>
@@ -2104,16 +2102,16 @@
           <w:lang w:val="en-US"/>
         </w:rPr>
       </w:pPr>
-      <w:bookmarkStart w:id="1" w:name="_Toc431375127"/>
-      <w:bookmarkStart w:id="2" w:name="_Toc432603099"/>
+      <w:bookmarkStart w:id="0" w:name="_Toc431375127"/>
+      <w:bookmarkStart w:id="1" w:name="_Toc432603099"/>
       <w:r>
         <w:rPr>
           <w:lang w:val="en-US"/>
         </w:rPr>
         <w:t>Khảo sát hiện trạng</w:t>
       </w:r>
+      <w:bookmarkEnd w:id="0"/>
       <w:bookmarkEnd w:id="1"/>
-      <w:bookmarkEnd w:id="2"/>
     </w:p>
     <w:p>
       <w:pPr>
@@ -2122,16 +2120,16 @@
           <w:lang w:val="en-US"/>
         </w:rPr>
       </w:pPr>
-      <w:bookmarkStart w:id="3" w:name="_Toc431375128"/>
-      <w:bookmarkStart w:id="4" w:name="_Toc432603100"/>
+      <w:bookmarkStart w:id="2" w:name="_Toc431375128"/>
+      <w:bookmarkStart w:id="3" w:name="_Toc432603100"/>
       <w:r>
         <w:rPr>
           <w:lang w:val="en-US"/>
         </w:rPr>
         <w:t>Hiện trạng hệ thống hiện tại</w:t>
       </w:r>
+      <w:bookmarkEnd w:id="2"/>
       <w:bookmarkEnd w:id="3"/>
-      <w:bookmarkEnd w:id="4"/>
     </w:p>
     <w:p>
       <w:pPr>
@@ -2189,7 +2187,27 @@
           <w:szCs w:val="26"/>
           <w:lang w:val="en-US"/>
         </w:rPr>
-        <w:t>báo cáo số lượng doanh thu, báo cáo tồn kho, sửa chữa bảo hành sản phẩm.</w:t>
+        <w:t xml:space="preserve">báo cáo số lượng doanh </w:t>
+      </w:r>
+      <w:proofErr w:type="gramStart"/>
+      <w:r>
+        <w:rPr>
+          <w:color w:val="000000"/>
+          <w:sz w:val="26"/>
+          <w:szCs w:val="26"/>
+          <w:lang w:val="en-US"/>
+        </w:rPr>
+        <w:t>thu</w:t>
+      </w:r>
+      <w:proofErr w:type="gramEnd"/>
+      <w:r>
+        <w:rPr>
+          <w:color w:val="000000"/>
+          <w:sz w:val="26"/>
+          <w:szCs w:val="26"/>
+          <w:lang w:val="en-US"/>
+        </w:rPr>
+        <w:t>, báo cáo tồn kho, sửa chữa bảo hành sản phẩm.</w:t>
       </w:r>
     </w:p>
     <w:p>
@@ -2239,7 +2257,27 @@
           <w:szCs w:val="26"/>
           <w:lang w:val="en-US"/>
         </w:rPr>
-        <w:t>Bộ phận thu ngân : tạo hóa đơn tính tiền dựa vào phiếu bán hàng; thống kê, báo cáo doanh thu.</w:t>
+        <w:t xml:space="preserve">Bộ phận thu </w:t>
+      </w:r>
+      <w:proofErr w:type="gramStart"/>
+      <w:r>
+        <w:rPr>
+          <w:color w:val="000000"/>
+          <w:sz w:val="26"/>
+          <w:szCs w:val="26"/>
+          <w:lang w:val="en-US"/>
+        </w:rPr>
+        <w:t>ngân :</w:t>
+      </w:r>
+      <w:proofErr w:type="gramEnd"/>
+      <w:r>
+        <w:rPr>
+          <w:color w:val="000000"/>
+          <w:sz w:val="26"/>
+          <w:szCs w:val="26"/>
+          <w:lang w:val="en-US"/>
+        </w:rPr>
+        <w:t xml:space="preserve"> tạo hóa đơn tính tiền dựa vào phiếu bán hàng; thống kê, báo cáo doanh thu.</w:t>
       </w:r>
     </w:p>
     <w:p>
@@ -2264,7 +2302,27 @@
           <w:szCs w:val="26"/>
           <w:lang w:val="en-US"/>
         </w:rPr>
-        <w:t>Bộ phận bán hàng : có nhiệm vụ giới thiệu, giải thích cho khách hàng về sản phẩm, đánh số lượng, sản phẩm vào phiếu bán hàng.</w:t>
+        <w:t xml:space="preserve">Bộ phận bán </w:t>
+      </w:r>
+      <w:proofErr w:type="gramStart"/>
+      <w:r>
+        <w:rPr>
+          <w:color w:val="000000"/>
+          <w:sz w:val="26"/>
+          <w:szCs w:val="26"/>
+          <w:lang w:val="en-US"/>
+        </w:rPr>
+        <w:t>hàng :</w:t>
+      </w:r>
+      <w:proofErr w:type="gramEnd"/>
+      <w:r>
+        <w:rPr>
+          <w:color w:val="000000"/>
+          <w:sz w:val="26"/>
+          <w:szCs w:val="26"/>
+          <w:lang w:val="en-US"/>
+        </w:rPr>
+        <w:t xml:space="preserve"> có nhiệm vụ giới thiệu, giải thích cho khách hàng về sản phẩm, đánh số lượng, sản phẩm vào phiếu bán hàng.</w:t>
       </w:r>
       <w:r>
         <w:rPr>
@@ -2369,7 +2427,27 @@
           <w:szCs w:val="26"/>
           <w:lang w:val="en-US"/>
         </w:rPr>
-        <w:t>Bộ phận kho : quản lý về công việc xuất nhập kho, kiểm tra lượng tồn vào cuối ngày để nhập hàng kịp thời.</w:t>
+        <w:t xml:space="preserve">Bộ phận </w:t>
+      </w:r>
+      <w:proofErr w:type="gramStart"/>
+      <w:r>
+        <w:rPr>
+          <w:color w:val="000000"/>
+          <w:sz w:val="26"/>
+          <w:szCs w:val="26"/>
+          <w:lang w:val="en-US"/>
+        </w:rPr>
+        <w:t>kho :</w:t>
+      </w:r>
+      <w:proofErr w:type="gramEnd"/>
+      <w:r>
+        <w:rPr>
+          <w:color w:val="000000"/>
+          <w:sz w:val="26"/>
+          <w:szCs w:val="26"/>
+          <w:lang w:val="en-US"/>
+        </w:rPr>
+        <w:t xml:space="preserve"> quản lý về công việc xuất nhập kho, kiểm tra lượng tồn vào cuối ngày để nhập hàng kịp thời.</w:t>
       </w:r>
     </w:p>
     <w:p>
@@ -2394,7 +2472,27 @@
           <w:szCs w:val="26"/>
           <w:lang w:val="en-US"/>
         </w:rPr>
-        <w:t>Bộ phần kỹ thuật : kiểm tra chất lượng sản phẩm trước khi nhập kho, trước khi bán cho khách hàng. Lắp ráp cài đặt và hướng dẫn sử dụng cho khách hàng. Sửa chữa, bảo hành sản phẩm cho khách hàng.</w:t>
+        <w:t xml:space="preserve">Bộ phần kỹ </w:t>
+      </w:r>
+      <w:proofErr w:type="gramStart"/>
+      <w:r>
+        <w:rPr>
+          <w:color w:val="000000"/>
+          <w:sz w:val="26"/>
+          <w:szCs w:val="26"/>
+          <w:lang w:val="en-US"/>
+        </w:rPr>
+        <w:t>thuật :</w:t>
+      </w:r>
+      <w:proofErr w:type="gramEnd"/>
+      <w:r>
+        <w:rPr>
+          <w:color w:val="000000"/>
+          <w:sz w:val="26"/>
+          <w:szCs w:val="26"/>
+          <w:lang w:val="en-US"/>
+        </w:rPr>
+        <w:t xml:space="preserve"> kiểm tra chất lượng sản phẩm trước khi nhập kho, trước khi bán cho khách hàng. Lắp ráp cài đặt và hướng dẫn sử dụng cho khách hàng. Sửa chữa, bảo hành sản phẩm cho khách hàng.</w:t>
       </w:r>
     </w:p>
     <w:p>
@@ -2419,7 +2517,47 @@
           <w:szCs w:val="26"/>
           <w:lang w:val="en-US"/>
         </w:rPr>
-        <w:t>Bộ phận kế toán : tổng kết, điều chỉnh giá các loại mặt hàng. Phân tích số lượng nhập xuất đề báo cáo, đề xuất phương án kinh doanh cho cửa hàng.</w:t>
+        <w:t xml:space="preserve">Bộ phận kế </w:t>
+      </w:r>
+      <w:proofErr w:type="gramStart"/>
+      <w:r>
+        <w:rPr>
+          <w:color w:val="000000"/>
+          <w:sz w:val="26"/>
+          <w:szCs w:val="26"/>
+          <w:lang w:val="en-US"/>
+        </w:rPr>
+        <w:t>toán :</w:t>
+      </w:r>
+      <w:proofErr w:type="gramEnd"/>
+      <w:r>
+        <w:rPr>
+          <w:color w:val="000000"/>
+          <w:sz w:val="26"/>
+          <w:szCs w:val="26"/>
+          <w:lang w:val="en-US"/>
+        </w:rPr>
+        <w:t xml:space="preserve"> tổng kết, điều chỉnh giá các loại mặt hàng. Phân tích số lượng nhập xuất đề báo cáo, đề xuất phương </w:t>
+      </w:r>
+      <w:proofErr w:type="gramStart"/>
+      <w:r>
+        <w:rPr>
+          <w:color w:val="000000"/>
+          <w:sz w:val="26"/>
+          <w:szCs w:val="26"/>
+          <w:lang w:val="en-US"/>
+        </w:rPr>
+        <w:t>án</w:t>
+      </w:r>
+      <w:proofErr w:type="gramEnd"/>
+      <w:r>
+        <w:rPr>
+          <w:color w:val="000000"/>
+          <w:sz w:val="26"/>
+          <w:szCs w:val="26"/>
+          <w:lang w:val="en-US"/>
+        </w:rPr>
+        <w:t xml:space="preserve"> kinh doanh cho cửa hàng.</w:t>
       </w:r>
     </w:p>
     <w:p>
@@ -2444,7 +2582,27 @@
           <w:szCs w:val="26"/>
           <w:lang w:val="en-US"/>
         </w:rPr>
-        <w:t xml:space="preserve">Các phần mềm, hệ thống tin học đang sử dụng : phần mềm kế toán, </w:t>
+        <w:t xml:space="preserve">Các phần mềm, hệ thống tin học đang sử </w:t>
+      </w:r>
+      <w:proofErr w:type="gramStart"/>
+      <w:r>
+        <w:rPr>
+          <w:color w:val="000000"/>
+          <w:sz w:val="26"/>
+          <w:szCs w:val="26"/>
+          <w:lang w:val="en-US"/>
+        </w:rPr>
+        <w:t>dụng :</w:t>
+      </w:r>
+      <w:proofErr w:type="gramEnd"/>
+      <w:r>
+        <w:rPr>
+          <w:color w:val="000000"/>
+          <w:sz w:val="26"/>
+          <w:szCs w:val="26"/>
+          <w:lang w:val="en-US"/>
+        </w:rPr>
+        <w:t xml:space="preserve"> phần mềm kế toán, </w:t>
       </w:r>
       <w:r>
         <w:rPr>
@@ -2588,16 +2746,16 @@
           <w:lang w:val="en-US"/>
         </w:rPr>
       </w:pPr>
-      <w:bookmarkStart w:id="5" w:name="_Toc431375129"/>
-      <w:bookmarkStart w:id="6" w:name="_Toc432603101"/>
+      <w:bookmarkStart w:id="4" w:name="_Toc431375129"/>
+      <w:bookmarkStart w:id="5" w:name="_Toc432603101"/>
       <w:r>
         <w:rPr>
           <w:lang w:val="en-US"/>
         </w:rPr>
         <w:t>Nhận xét</w:t>
       </w:r>
+      <w:bookmarkEnd w:id="4"/>
       <w:bookmarkEnd w:id="5"/>
-      <w:bookmarkEnd w:id="6"/>
     </w:p>
     <w:p>
       <w:pPr>
@@ -2621,7 +2779,27 @@
           <w:szCs w:val="26"/>
           <w:lang w:val="en-US"/>
         </w:rPr>
-        <w:t>Quan quá trình tìm hiểu cách thức hoạt động của cửa hàng, ta thấy công việc bán hàng trải qua nhiều giai đoạn, các công việc diễn ra liên tục. Dữ liệu tuy có biến động nhưng phải đòi hỏi tính chính xác cao. Việc quản lý dựa vào ghi chú sổ sách, biểu mẫu,… tốn thời gian và nhân lực. Do vậy việc đưa hệ thống máy tính vào quản lý lưu trữ dữ liệu trở nên cần thiết và hiệu quả.</w:t>
+        <w:t>Quan quá trình tìm hiểu cách thức hoạt động của cửa hàng, ta thấy công việc bán hàng trải qua nhiều giai đoạn, các công việc diễn ra liên tục. Dữ liệu tuy có biến động nhưng phải đòi hỏi tính chính xác cao. Việc quản lý dựa vào ghi chú sổ sách, biểu mẫu</w:t>
+      </w:r>
+      <w:proofErr w:type="gramStart"/>
+      <w:r>
+        <w:rPr>
+          <w:color w:val="000000"/>
+          <w:sz w:val="26"/>
+          <w:szCs w:val="26"/>
+          <w:lang w:val="en-US"/>
+        </w:rPr>
+        <w:t>,…</w:t>
+      </w:r>
+      <w:proofErr w:type="gramEnd"/>
+      <w:r>
+        <w:rPr>
+          <w:color w:val="000000"/>
+          <w:sz w:val="26"/>
+          <w:szCs w:val="26"/>
+          <w:lang w:val="en-US"/>
+        </w:rPr>
+        <w:t xml:space="preserve"> tốn thời gian và nhân lực. Do vậy việc đưa hệ thống máy tính vào quản lý lưu trữ dữ liệu trở nên cần thiết và hiệu quả.</w:t>
       </w:r>
     </w:p>
     <w:p>
@@ -2791,16 +2969,16 @@
           <w:lang w:val="en-US"/>
         </w:rPr>
       </w:pPr>
-      <w:bookmarkStart w:id="7" w:name="_Toc431375130"/>
-      <w:bookmarkStart w:id="8" w:name="_Toc432603102"/>
+      <w:bookmarkStart w:id="6" w:name="_Toc431375130"/>
+      <w:bookmarkStart w:id="7" w:name="_Toc432603102"/>
       <w:r>
         <w:rPr>
           <w:lang w:val="en-US"/>
         </w:rPr>
         <w:t>Mô tả hệ thống</w:t>
       </w:r>
+      <w:bookmarkEnd w:id="6"/>
       <w:bookmarkEnd w:id="7"/>
-      <w:bookmarkEnd w:id="8"/>
     </w:p>
     <w:p>
       <w:pPr>
@@ -2809,16 +2987,16 @@
           <w:lang w:val="en-US"/>
         </w:rPr>
       </w:pPr>
-      <w:bookmarkStart w:id="9" w:name="_Toc431375131"/>
-      <w:bookmarkStart w:id="10" w:name="_Toc432603103"/>
+      <w:bookmarkStart w:id="8" w:name="_Toc431375131"/>
+      <w:bookmarkStart w:id="9" w:name="_Toc432603103"/>
       <w:r>
         <w:rPr>
           <w:lang w:val="en-US"/>
         </w:rPr>
         <w:t>Quản lý nhân viên</w:t>
       </w:r>
+      <w:bookmarkEnd w:id="8"/>
       <w:bookmarkEnd w:id="9"/>
-      <w:bookmarkEnd w:id="10"/>
     </w:p>
     <w:p>
       <w:pPr>
@@ -3386,7 +3564,7 @@
                 <w:szCs w:val="26"/>
               </w:rPr>
             </w:pPr>
-            <w:commentRangeStart w:id="11"/>
+            <w:commentRangeStart w:id="10"/>
             <w:r>
               <w:rPr>
                 <w:color w:val="000000"/>
@@ -3394,14 +3572,14 @@
               </w:rPr>
               <w:t>Lọai hợp đồng</w:t>
             </w:r>
-            <w:commentRangeEnd w:id="11"/>
+            <w:commentRangeEnd w:id="10"/>
             <w:r>
               <w:rPr>
                 <w:rStyle w:val="CommentReference"/>
                 <w:rFonts w:eastAsia="Times New Roman"/>
                 <w:lang w:val="vi-VN"/>
               </w:rPr>
-              <w:commentReference w:id="11"/>
+              <w:commentReference w:id="10"/>
             </w:r>
           </w:p>
         </w:tc>
@@ -3483,8 +3661,8 @@
           <w:lang w:val="en-US"/>
         </w:rPr>
       </w:pPr>
-      <w:bookmarkStart w:id="12" w:name="_Toc431375132"/>
-      <w:bookmarkStart w:id="13" w:name="_Toc432603104"/>
+      <w:bookmarkStart w:id="11" w:name="_Toc431375132"/>
+      <w:bookmarkStart w:id="12" w:name="_Toc432603104"/>
       <w:r>
         <w:rPr>
           <w:lang w:val="en-US"/>
@@ -3492,8 +3670,8 @@
         <w:lastRenderedPageBreak/>
         <w:t>Quản lý khách hàng</w:t>
       </w:r>
+      <w:bookmarkEnd w:id="11"/>
       <w:bookmarkEnd w:id="12"/>
-      <w:bookmarkEnd w:id="13"/>
     </w:p>
     <w:p>
       <w:pPr>
@@ -3541,7 +3719,25 @@
           <w:sz w:val="26"/>
           <w:szCs w:val="26"/>
         </w:rPr>
-        <w:t>a, cài đặt được lưu thông tin . Mỗi khách hàng chỉ có duy nhất một mã khách hàng và được xác định bằng các thông tin như họ tên, số điện thoại, số chứng minh, ngày sinh, giới tính, địa chỉ, số lần mua hàng, dạng khách hàng,... Trong lần đầu thực hiện mua hàng hoặc các dịch vụ ở cửa hàng  thông tin khách hàng sẽ được lưu lại , các lần sau này nếu khách hàng tới cửa hàng thì không cần lưu.</w:t>
+        <w:t xml:space="preserve">a, cài đặt được lưu thông </w:t>
+      </w:r>
+      <w:proofErr w:type="gramStart"/>
+      <w:r>
+        <w:rPr>
+          <w:color w:val="000000"/>
+          <w:sz w:val="26"/>
+          <w:szCs w:val="26"/>
+        </w:rPr>
+        <w:t>tin .</w:t>
+      </w:r>
+      <w:proofErr w:type="gramEnd"/>
+      <w:r>
+        <w:rPr>
+          <w:color w:val="000000"/>
+          <w:sz w:val="26"/>
+          <w:szCs w:val="26"/>
+        </w:rPr>
+        <w:t xml:space="preserve"> Mỗi khách hàng chỉ có duy nhất một mã khách hàng và được xác định bằng các thông tin như họ tên, số điện thoại, số chứng minh, ngày sinh, giới tính, địa chỉ, số lần mua hàng, dạng khách hàng,... Trong lần đầu thực hiện mua hàng hoặc các dịch vụ ở cửa hàng  thông tin khách hàng sẽ được lưu lại , các lần sau này nếu khách hàng tới cửa hàng thì không cần lưu.</w:t>
       </w:r>
     </w:p>
     <w:p>
@@ -4051,8 +4247,8 @@
           <w:lang w:val="en-US"/>
         </w:rPr>
       </w:pPr>
-      <w:bookmarkStart w:id="14" w:name="_Toc431375133"/>
-      <w:bookmarkStart w:id="15" w:name="_Toc432603105"/>
+      <w:bookmarkStart w:id="13" w:name="_Toc431375133"/>
+      <w:bookmarkStart w:id="14" w:name="_Toc432603105"/>
       <w:r>
         <w:rPr>
           <w:lang w:val="en-US"/>
@@ -4065,13 +4261,87 @@
         </w:rPr>
         <w:t>hàng</w:t>
       </w:r>
+      <w:bookmarkEnd w:id="13"/>
       <w:bookmarkEnd w:id="14"/>
+    </w:p>
+    <w:p>
+      <w:pPr>
+        <w:rPr>
+          <w:sz w:val="26"/>
+          <w:szCs w:val="26"/>
+          <w:lang w:val="en-US"/>
+        </w:rPr>
+      </w:pPr>
+      <w:r>
+        <w:rPr>
+          <w:sz w:val="26"/>
+          <w:szCs w:val="26"/>
+          <w:lang w:val="en-US"/>
+        </w:rPr>
+        <w:t>Quy trình Bán hàng bắt đầu từ khi khách hàng đặt lệnh mua hàng tới khi hàng hóa được phân phối đến khách hàng và nhận được tiền thanh toán của khách hàng.</w:t>
+      </w:r>
+    </w:p>
+    <w:p>
+      <w:pPr>
+        <w:rPr>
+          <w:sz w:val="26"/>
+          <w:szCs w:val="26"/>
+          <w:lang w:val="en-US"/>
+        </w:rPr>
+      </w:pPr>
+      <w:r>
+        <w:rPr>
+          <w:sz w:val="26"/>
+          <w:szCs w:val="26"/>
+          <w:lang w:val="en-US"/>
+        </w:rPr>
+        <w:t xml:space="preserve">Đi từ bước đầu tiên là bán hàng, giai đoạn khách hàng chọn/đặt mua sản phẩm. Sau đó là thanh toán, khách hàng chọn được sản phẩm sẽ thanh toán tại quầy </w:t>
+      </w:r>
+      <w:proofErr w:type="gramStart"/>
+      <w:r>
+        <w:rPr>
+          <w:sz w:val="26"/>
+          <w:szCs w:val="26"/>
+          <w:lang w:val="en-US"/>
+        </w:rPr>
+        <w:t>thu</w:t>
+      </w:r>
+      <w:proofErr w:type="gramEnd"/>
+      <w:r>
+        <w:rPr>
+          <w:sz w:val="26"/>
+          <w:szCs w:val="26"/>
+          <w:lang w:val="en-US"/>
+        </w:rPr>
+        <w:t xml:space="preserve"> ngân. Cuối mỗi ngày, </w:t>
+      </w:r>
+      <w:proofErr w:type="gramStart"/>
+      <w:r>
+        <w:rPr>
+          <w:sz w:val="26"/>
+          <w:szCs w:val="26"/>
+          <w:lang w:val="en-US"/>
+        </w:rPr>
+        <w:t>thu</w:t>
+      </w:r>
+      <w:proofErr w:type="gramEnd"/>
+      <w:r>
+        <w:rPr>
+          <w:sz w:val="26"/>
+          <w:szCs w:val="26"/>
+          <w:lang w:val="en-US"/>
+        </w:rPr>
+        <w:t xml:space="preserve"> ngân báo cáo kết quả thống kê. Quy trình bán hàng ngoài ra cũng xuất hiện những nghiệp vụ khác như đổi, trả hàng.</w:t>
+      </w:r>
+      <w:bookmarkStart w:id="15" w:name="_GoBack"/>
       <w:bookmarkEnd w:id="15"/>
     </w:p>
     <w:p>
       <w:pPr>
         <w:pStyle w:val="Heading3"/>
         <w:rPr>
+          <w:sz w:val="26"/>
+          <w:szCs w:val="26"/>
           <w:lang w:val="en-US"/>
         </w:rPr>
       </w:pPr>
@@ -4083,6 +4353,23 @@
         <w:t>Bán hàng</w:t>
       </w:r>
       <w:bookmarkEnd w:id="16"/>
+    </w:p>
+    <w:p>
+      <w:pPr>
+        <w:rPr>
+          <w:sz w:val="26"/>
+          <w:szCs w:val="26"/>
+          <w:lang w:val="en-US"/>
+        </w:rPr>
+      </w:pPr>
+      <w:r>
+        <w:rPr>
+          <w:sz w:val="26"/>
+          <w:szCs w:val="26"/>
+          <w:lang w:val="en-US"/>
+        </w:rPr>
+        <w:t>Có thể phân chia việc bán hành thành 2 loại lớn: bán sỉ và bán lẻ.</w:t>
+      </w:r>
     </w:p>
     <w:p>
       <w:pPr>
@@ -4092,62 +4379,69 @@
         </w:numPr>
         <w:jc w:val="both"/>
         <w:rPr>
+          <w:color w:val="000000"/>
+          <w:sz w:val="26"/>
+          <w:szCs w:val="26"/>
+          <w:lang w:val="en-US"/>
+        </w:rPr>
+      </w:pPr>
+      <w:r>
+        <w:rPr>
           <w:b/>
           <w:color w:val="000000"/>
           <w:sz w:val="26"/>
           <w:szCs w:val="26"/>
           <w:lang w:val="en-US"/>
         </w:rPr>
-      </w:pPr>
-      <w:r>
-        <w:rPr>
-          <w:b/>
-          <w:color w:val="000000"/>
-          <w:sz w:val="26"/>
-          <w:szCs w:val="26"/>
-        </w:rPr>
-        <w:t>Bán trực tiếp</w:t>
-      </w:r>
-      <w:r>
-        <w:rPr>
-          <w:color w:val="000000"/>
-          <w:sz w:val="26"/>
-          <w:szCs w:val="26"/>
-        </w:rPr>
-        <w:t>: sau khi đã chọn sản phẩm cần m</w:t>
-      </w:r>
-      <w:r>
-        <w:rPr>
-          <w:color w:val="000000"/>
-          <w:sz w:val="26"/>
-          <w:szCs w:val="26"/>
-        </w:rPr>
-        <w:t>ua. Nhân viên kho</w:t>
-      </w:r>
-      <w:r>
-        <w:rPr>
-          <w:color w:val="000000"/>
-          <w:sz w:val="26"/>
-          <w:szCs w:val="26"/>
-        </w:rPr>
-        <w:t xml:space="preserve"> sẽ kiểm tra sản phẩm có sản trong kho hay không nếu có thì nhân viên </w:t>
-      </w:r>
-      <w:r>
-        <w:rPr>
-          <w:color w:val="000000"/>
-          <w:sz w:val="26"/>
-          <w:szCs w:val="26"/>
-          <w:lang w:val="en-US"/>
-        </w:rPr>
-        <w:t xml:space="preserve">bán hàng </w:t>
-      </w:r>
-      <w:r>
-        <w:rPr>
-          <w:color w:val="000000"/>
-          <w:sz w:val="26"/>
-          <w:szCs w:val="26"/>
-        </w:rPr>
-        <w:t>sẽ ghi thông tin khách hàng vào giấy và chuyển thông tin này và khách hàng đến quầy thu ngân để lập hóa đơn thanh toán.</w:t>
+        <w:lastRenderedPageBreak/>
+        <w:t xml:space="preserve">Bán sỉ: </w:t>
+      </w:r>
+      <w:r>
+        <w:rPr>
+          <w:color w:val="000000"/>
+          <w:sz w:val="26"/>
+          <w:szCs w:val="26"/>
+          <w:lang w:val="en-US"/>
+        </w:rPr>
+        <w:t>khách hàng gặp nhân viên bán hàng để gởi đơn hàng</w:t>
+      </w:r>
+      <w:r>
+        <w:rPr>
+          <w:color w:val="000000"/>
+          <w:sz w:val="26"/>
+          <w:szCs w:val="26"/>
+          <w:lang w:val="en-US"/>
+        </w:rPr>
+        <w:t>, nhân viên kho kiểm</w:t>
+      </w:r>
+      <w:r>
+        <w:rPr>
+          <w:color w:val="000000"/>
+          <w:sz w:val="26"/>
+          <w:szCs w:val="26"/>
+          <w:lang w:val="en-US"/>
+        </w:rPr>
+        <w:t xml:space="preserve"> tra số lượng còn đủ hay không. Nếu có đủ nhân viên kho lập phiếu xuất kho. Khách hàng thanh toán tại quầy </w:t>
+      </w:r>
+      <w:proofErr w:type="gramStart"/>
+      <w:r>
+        <w:rPr>
+          <w:color w:val="000000"/>
+          <w:sz w:val="26"/>
+          <w:szCs w:val="26"/>
+          <w:lang w:val="en-US"/>
+        </w:rPr>
+        <w:t>thu</w:t>
+      </w:r>
+      <w:proofErr w:type="gramEnd"/>
+      <w:r>
+        <w:rPr>
+          <w:color w:val="000000"/>
+          <w:sz w:val="26"/>
+          <w:szCs w:val="26"/>
+          <w:lang w:val="en-US"/>
+        </w:rPr>
+        <w:t xml:space="preserve"> ngân sau đó nhận hàng.</w:t>
       </w:r>
     </w:p>
     <w:p>
@@ -4156,10 +4450,12 @@
           <w:ilvl w:val="0"/>
           <w:numId w:val="6"/>
         </w:numPr>
-        <w:rPr>
-          <w:color w:val="000000"/>
-          <w:sz w:val="26"/>
-          <w:szCs w:val="26"/>
+        <w:jc w:val="both"/>
+        <w:rPr>
+          <w:color w:val="000000"/>
+          <w:sz w:val="26"/>
+          <w:szCs w:val="26"/>
+          <w:lang w:val="en-US"/>
         </w:rPr>
       </w:pPr>
       <w:r>
@@ -4168,6 +4464,121 @@
           <w:color w:val="000000"/>
           <w:sz w:val="26"/>
           <w:szCs w:val="26"/>
+          <w:lang w:val="en-US"/>
+        </w:rPr>
+        <w:t>Bán lẻ:</w:t>
+      </w:r>
+      <w:r>
+        <w:rPr>
+          <w:color w:val="000000"/>
+          <w:sz w:val="26"/>
+          <w:szCs w:val="26"/>
+          <w:lang w:val="en-US"/>
+        </w:rPr>
+        <w:t xml:space="preserve"> </w:t>
+      </w:r>
+    </w:p>
+    <w:p>
+      <w:pPr>
+        <w:numPr>
+          <w:ilvl w:val="1"/>
+          <w:numId w:val="6"/>
+        </w:numPr>
+        <w:jc w:val="both"/>
+        <w:rPr>
+          <w:b/>
+          <w:color w:val="000000"/>
+          <w:sz w:val="26"/>
+          <w:szCs w:val="26"/>
+          <w:lang w:val="en-US"/>
+        </w:rPr>
+      </w:pPr>
+      <w:r>
+        <w:rPr>
+          <w:b/>
+          <w:color w:val="000000"/>
+          <w:sz w:val="26"/>
+          <w:szCs w:val="26"/>
+        </w:rPr>
+        <w:t>Bán trực tiếp</w:t>
+      </w:r>
+      <w:r>
+        <w:rPr>
+          <w:color w:val="000000"/>
+          <w:sz w:val="26"/>
+          <w:szCs w:val="26"/>
+        </w:rPr>
+        <w:t>: sau khi đã chọn sản phẩm cần m</w:t>
+      </w:r>
+      <w:r>
+        <w:rPr>
+          <w:color w:val="000000"/>
+          <w:sz w:val="26"/>
+          <w:szCs w:val="26"/>
+        </w:rPr>
+        <w:t>ua. Nhân viên kho</w:t>
+      </w:r>
+      <w:r>
+        <w:rPr>
+          <w:color w:val="000000"/>
+          <w:sz w:val="26"/>
+          <w:szCs w:val="26"/>
+        </w:rPr>
+        <w:t xml:space="preserve"> sẽ kiểm tra sản phẩm có sản </w:t>
+      </w:r>
+      <w:r>
+        <w:rPr>
+          <w:color w:val="000000"/>
+          <w:sz w:val="26"/>
+          <w:szCs w:val="26"/>
+          <w:lang w:val="en-US"/>
+        </w:rPr>
+        <w:t xml:space="preserve">phẩm còn </w:t>
+      </w:r>
+      <w:r>
+        <w:rPr>
+          <w:color w:val="000000"/>
+          <w:sz w:val="26"/>
+          <w:szCs w:val="26"/>
+        </w:rPr>
+        <w:t xml:space="preserve">trong kho hay không nếu có thì nhân viên </w:t>
+      </w:r>
+      <w:r>
+        <w:rPr>
+          <w:color w:val="000000"/>
+          <w:sz w:val="26"/>
+          <w:szCs w:val="26"/>
+          <w:lang w:val="en-US"/>
+        </w:rPr>
+        <w:t xml:space="preserve">bán hàng </w:t>
+      </w:r>
+      <w:r>
+        <w:rPr>
+          <w:color w:val="000000"/>
+          <w:sz w:val="26"/>
+          <w:szCs w:val="26"/>
+        </w:rPr>
+        <w:t>sẽ ghi thông tin khách hàng vào giấy và chuyển thông tin này và khách hàng đến quầy thu ngân để lập hóa đơn thanh toán.</w:t>
+      </w:r>
+    </w:p>
+    <w:p>
+      <w:pPr>
+        <w:numPr>
+          <w:ilvl w:val="1"/>
+          <w:numId w:val="6"/>
+        </w:numPr>
+        <w:rPr>
+          <w:color w:val="000000"/>
+          <w:sz w:val="26"/>
+          <w:szCs w:val="26"/>
+        </w:rPr>
+      </w:pPr>
+      <w:r>
+        <w:rPr>
+          <w:b/>
+          <w:color w:val="000000"/>
+          <w:sz w:val="26"/>
+          <w:szCs w:val="26"/>
         </w:rPr>
         <w:t>Bán gián tiếp</w:t>
       </w:r>
@@ -4194,16 +4605,7 @@
           <w:sz w:val="26"/>
           <w:szCs w:val="26"/>
         </w:rPr>
-        <w:t xml:space="preserve">kiểm tra số lượng hàng trong kho có đáp ứng đơn hàng </w:t>
-      </w:r>
-      <w:r>
-        <w:rPr>
-          <w:color w:val="000000"/>
-          <w:sz w:val="26"/>
-          <w:szCs w:val="26"/>
-        </w:rPr>
-        <w:lastRenderedPageBreak/>
-        <w:t>không.</w:t>
+        <w:t>kiểm tra số lượng hàng trong kho có đáp ứng đơn hàng không.</w:t>
       </w:r>
       <w:r>
         <w:rPr>
@@ -4274,7 +4676,15 @@
           <w:sz w:val="26"/>
           <w:szCs w:val="26"/>
         </w:rPr>
-        <w:t>Có nhiều cách thanh toán: thanh toán trực tiếp bằng tiền mặt, thanh toán trả góp, (thanh toán bằng thẻ chưa hỗ trợ).</w:t>
+        <w:t xml:space="preserve">Có nhiều cách thanh toán: thanh toán trực tiếp bằng tiền mặt, thanh toán trả góp, (thanh </w:t>
+      </w:r>
+      <w:r>
+        <w:rPr>
+          <w:color w:val="000000"/>
+          <w:sz w:val="26"/>
+          <w:szCs w:val="26"/>
+        </w:rPr>
+        <w:t>toán bằng thẻ chưa hỗ trợ), thanh toán chuyển khoản.</w:t>
       </w:r>
     </w:p>
     <w:p>
@@ -4295,14 +4705,38 @@
           <w:color w:val="000000"/>
           <w:szCs w:val="26"/>
         </w:rPr>
-        <w:t>Đối với thanh tóan trực tiếp bằng tiền mặt</w:t>
-      </w:r>
-      <w:r>
-        <w:rPr>
-          <w:color w:val="000000"/>
-          <w:szCs w:val="26"/>
-        </w:rPr>
-        <w:t xml:space="preserve">. Sau khi chọn hàng, khách hàng đến quầy thu ngân. </w:t>
+        <w:t>Đối với thanh toá</w:t>
+      </w:r>
+      <w:r>
+        <w:rPr>
+          <w:b/>
+          <w:color w:val="000000"/>
+          <w:szCs w:val="26"/>
+        </w:rPr>
+        <w:t>n trực tiếp bằng tiền mặt</w:t>
+      </w:r>
+      <w:r>
+        <w:rPr>
+          <w:color w:val="000000"/>
+          <w:szCs w:val="26"/>
+        </w:rPr>
+        <w:t xml:space="preserve">. Sau khi chọn hàng, khách hàng đến quầy </w:t>
+      </w:r>
+      <w:proofErr w:type="gramStart"/>
+      <w:r>
+        <w:rPr>
+          <w:color w:val="000000"/>
+          <w:szCs w:val="26"/>
+        </w:rPr>
+        <w:t>thu</w:t>
+      </w:r>
+      <w:proofErr w:type="gramEnd"/>
+      <w:r>
+        <w:rPr>
+          <w:color w:val="000000"/>
+          <w:szCs w:val="26"/>
+        </w:rPr>
+        <w:t xml:space="preserve"> ngân. </w:t>
       </w:r>
     </w:p>
     <w:p>
@@ -4401,6 +4835,8 @@
           <w:szCs w:val="26"/>
         </w:rPr>
       </w:pPr>
+      <w:bookmarkStart w:id="18" w:name="OLE_LINK3"/>
+      <w:bookmarkStart w:id="19" w:name="OLE_LINK4"/>
       <w:r>
         <w:rPr>
           <w:b/>
@@ -4414,7 +4850,32 @@
           <w:color w:val="000000"/>
           <w:szCs w:val="26"/>
         </w:rPr>
-        <w:t>. Sau khi chọn xong mặt hàng yêu thích, khách hàng đến quầy thu nhân làm thủ tục thanh toán trả góp.</w:t>
+        <w:t>.</w:t>
+      </w:r>
+      <w:bookmarkEnd w:id="18"/>
+      <w:bookmarkEnd w:id="19"/>
+      <w:r>
+        <w:rPr>
+          <w:color w:val="000000"/>
+          <w:szCs w:val="26"/>
+        </w:rPr>
+        <w:t xml:space="preserve"> Sau khi chọn xong mặt hàng yêu thích, khách hàng đến quầy </w:t>
+      </w:r>
+      <w:proofErr w:type="gramStart"/>
+      <w:r>
+        <w:rPr>
+          <w:color w:val="000000"/>
+          <w:szCs w:val="26"/>
+        </w:rPr>
+        <w:t>thu</w:t>
+      </w:r>
+      <w:proofErr w:type="gramEnd"/>
+      <w:r>
+        <w:rPr>
+          <w:color w:val="000000"/>
+          <w:szCs w:val="26"/>
+        </w:rPr>
+        <w:t xml:space="preserve"> nhân làm thủ tục thanh toán trả góp.</w:t>
       </w:r>
     </w:p>
     <w:p>
@@ -4498,7 +4959,24 @@
           <w:sz w:val="26"/>
           <w:szCs w:val="26"/>
         </w:rPr>
-        <w:t>Bước 4: khách hàng cung cấp hình thức trả góp (kì hạn vay 6/9/12/15/18 tháng)(xem bảng b1 để biết lãi suất mỗi loại) số tiền trả trước và các giấy tờ cần thiết.</w:t>
+        <w:t>Bước 4: khách hàng cung cấp hình thức trả góp (kì hạn vay 6/9/12/15/18 tháng)</w:t>
+      </w:r>
+      <w:r>
+        <w:rPr>
+          <w:color w:val="000000"/>
+          <w:sz w:val="26"/>
+          <w:szCs w:val="26"/>
+          <w:lang w:val="en-US"/>
+        </w:rPr>
+        <w:t xml:space="preserve"> </w:t>
+      </w:r>
+      <w:r>
+        <w:rPr>
+          <w:color w:val="000000"/>
+          <w:sz w:val="26"/>
+          <w:szCs w:val="26"/>
+        </w:rPr>
+        <w:t>(xem bảng b1 để biết lãi suất mỗi loại) số tiền trả trước và các giấy tờ cần thiết.</w:t>
       </w:r>
     </w:p>
     <w:p>
@@ -4519,6 +4997,7 @@
           <w:sz w:val="26"/>
           <w:szCs w:val="26"/>
         </w:rPr>
+        <w:lastRenderedPageBreak/>
         <w:t>Bước 5: nhân viên kiểm tra. Nếu đầy đủ, Khách hàng sẽ chờ kiểm duyệt thủ tục.</w:t>
       </w:r>
     </w:p>
@@ -4560,7 +5039,91 @@
           <w:szCs w:val="26"/>
           <w:lang w:val="en-US"/>
         </w:rPr>
-        <w:t>Khách hàng trả phí trả góp cho bên thứ 3 định kỳ theo hàng tháng. Công ty này sẽ trả trước số tiền theo giá sản phẩm cho bên công ty bán hàng. Tới đây thì công ty bán hàng không còn liên quan.</w:t>
+        <w:t xml:space="preserve">Khách hàng trả phí trả góp cho bên thứ 3 định kỳ </w:t>
+      </w:r>
+      <w:proofErr w:type="gramStart"/>
+      <w:r>
+        <w:rPr>
+          <w:color w:val="000000"/>
+          <w:sz w:val="26"/>
+          <w:szCs w:val="26"/>
+          <w:lang w:val="en-US"/>
+        </w:rPr>
+        <w:t>theo</w:t>
+      </w:r>
+      <w:proofErr w:type="gramEnd"/>
+      <w:r>
+        <w:rPr>
+          <w:color w:val="000000"/>
+          <w:sz w:val="26"/>
+          <w:szCs w:val="26"/>
+          <w:lang w:val="en-US"/>
+        </w:rPr>
+        <w:t xml:space="preserve"> hàng tháng. Công ty này sẽ trả trước số tiền </w:t>
+      </w:r>
+      <w:proofErr w:type="gramStart"/>
+      <w:r>
+        <w:rPr>
+          <w:color w:val="000000"/>
+          <w:sz w:val="26"/>
+          <w:szCs w:val="26"/>
+          <w:lang w:val="en-US"/>
+        </w:rPr>
+        <w:t>theo</w:t>
+      </w:r>
+      <w:proofErr w:type="gramEnd"/>
+      <w:r>
+        <w:rPr>
+          <w:color w:val="000000"/>
+          <w:sz w:val="26"/>
+          <w:szCs w:val="26"/>
+          <w:lang w:val="en-US"/>
+        </w:rPr>
+        <w:t xml:space="preserve"> giá sản phẩm cho bên công ty bán hàng. Tới đây thì công ty bán hàng không còn liên quan.</w:t>
+      </w:r>
+    </w:p>
+    <w:p>
+      <w:pPr>
+        <w:pStyle w:val="ListParagraph"/>
+        <w:numPr>
+          <w:ilvl w:val="0"/>
+          <w:numId w:val="6"/>
+        </w:numPr>
+        <w:rPr>
+          <w:color w:val="000000"/>
+          <w:szCs w:val="26"/>
+        </w:rPr>
+      </w:pPr>
+      <w:r>
+        <w:rPr>
+          <w:b/>
+          <w:color w:val="000000"/>
+          <w:szCs w:val="26"/>
+        </w:rPr>
+        <w:t>Đối với thanh toán chuyển khoản</w:t>
+      </w:r>
+      <w:r>
+        <w:rPr>
+          <w:color w:val="000000"/>
+          <w:szCs w:val="26"/>
+        </w:rPr>
+        <w:t xml:space="preserve">: khách hàng thanh toán bằng cách gửi tiền qua tài khoản ngân hàng. Sau khi chuyển khoản, bộ phận </w:t>
+      </w:r>
+      <w:proofErr w:type="gramStart"/>
+      <w:r>
+        <w:rPr>
+          <w:color w:val="000000"/>
+          <w:szCs w:val="26"/>
+        </w:rPr>
+        <w:t>thu</w:t>
+      </w:r>
+      <w:proofErr w:type="gramEnd"/>
+      <w:r>
+        <w:rPr>
+          <w:color w:val="000000"/>
+          <w:szCs w:val="26"/>
+        </w:rPr>
+        <w:t xml:space="preserve"> ngân kiểm tra thông qua hệ thống trang web của ngân hàng để kiểm tra đã có tiền chưa. Nếu có, nhân viên kho tiến hành giao hàng cho khách hàng. đã chỉ áp dụng cho khách hàng mua sỉ. </w:t>
       </w:r>
     </w:p>
     <w:p>
@@ -4621,7 +5184,23 @@
           <w:color w:val="000000"/>
           <w:szCs w:val="26"/>
         </w:rPr>
-        <w:t>Ngày thu tiền, số hoá đơn.</w:t>
+        <w:t xml:space="preserve">Ngày </w:t>
+      </w:r>
+      <w:proofErr w:type="gramStart"/>
+      <w:r>
+        <w:rPr>
+          <w:color w:val="000000"/>
+          <w:szCs w:val="26"/>
+        </w:rPr>
+        <w:t>thu</w:t>
+      </w:r>
+      <w:proofErr w:type="gramEnd"/>
+      <w:r>
+        <w:rPr>
+          <w:color w:val="000000"/>
+          <w:szCs w:val="26"/>
+        </w:rPr>
+        <w:t xml:space="preserve"> tiền, số hoá đơn.</w:t>
       </w:r>
     </w:p>
     <w:p>
@@ -4663,7 +5242,6 @@
           <w:color w:val="000000"/>
           <w:szCs w:val="26"/>
         </w:rPr>
-        <w:lastRenderedPageBreak/>
         <w:t>Thông tin khách hàng (Họ tên người mua hàng, Tên đơn vị, Địa chỉ, Hình thức thanh toán, Số tài khoản)</w:t>
       </w:r>
     </w:p>
@@ -5370,6 +5948,7 @@
                 <w:sz w:val="26"/>
                 <w:szCs w:val="26"/>
               </w:rPr>
+              <w:lastRenderedPageBreak/>
               <w:t>stt</w:t>
             </w:r>
           </w:p>
@@ -6144,7 +6723,6 @@
                 <w:sz w:val="26"/>
                 <w:szCs w:val="26"/>
               </w:rPr>
-              <w:lastRenderedPageBreak/>
               <w:t>Người mua (ký , ghi rõ họ tên)</w:t>
             </w:r>
           </w:p>
@@ -6205,11 +6783,11 @@
       <w:pPr>
         <w:pStyle w:val="Heading3"/>
       </w:pPr>
-      <w:bookmarkStart w:id="18" w:name="_Toc432603108"/>
+      <w:bookmarkStart w:id="20" w:name="_Toc432603108"/>
       <w:r>
         <w:t>Đổi/trả</w:t>
       </w:r>
-      <w:bookmarkEnd w:id="18"/>
+      <w:bookmarkEnd w:id="20"/>
     </w:p>
     <w:p>
       <w:pPr>
@@ -6317,7 +6895,21 @@
         <w:rPr>
           <w:color w:val="000000"/>
         </w:rPr>
-        <w:t>B5: Khách hàng đến quầy thu ngân nhận tiền và thanh toán sản phẩm thay thế.</w:t>
+        <w:t xml:space="preserve">B5: Khách hàng đến quầy </w:t>
+      </w:r>
+      <w:proofErr w:type="gramStart"/>
+      <w:r>
+        <w:rPr>
+          <w:color w:val="000000"/>
+        </w:rPr>
+        <w:t>thu</w:t>
+      </w:r>
+      <w:proofErr w:type="gramEnd"/>
+      <w:r>
+        <w:rPr>
+          <w:color w:val="000000"/>
+        </w:rPr>
+        <w:t xml:space="preserve"> ngân nhận tiền và thanh toán sản phẩm thay thế.</w:t>
       </w:r>
     </w:p>
     <w:p>
@@ -6336,7 +6928,21 @@
         <w:rPr>
           <w:color w:val="000000"/>
         </w:rPr>
-        <w:t>B6: Khách hàng đến quầy thu ngân để nhận tiền trả.</w:t>
+        <w:t xml:space="preserve">B6: Khách hàng đến quầy </w:t>
+      </w:r>
+      <w:proofErr w:type="gramStart"/>
+      <w:r>
+        <w:rPr>
+          <w:color w:val="000000"/>
+        </w:rPr>
+        <w:t>thu</w:t>
+      </w:r>
+      <w:proofErr w:type="gramEnd"/>
+      <w:r>
+        <w:rPr>
+          <w:color w:val="000000"/>
+        </w:rPr>
+        <w:t xml:space="preserve"> ngân để nhận tiền trả.</w:t>
       </w:r>
     </w:p>
     <w:p>
@@ -6352,11 +6958,11 @@
       <w:pPr>
         <w:pStyle w:val="Heading3"/>
       </w:pPr>
-      <w:bookmarkStart w:id="19" w:name="_Toc432603109"/>
+      <w:bookmarkStart w:id="21" w:name="_Toc432603109"/>
       <w:r>
         <w:t>Thống kê</w:t>
       </w:r>
-      <w:bookmarkEnd w:id="19"/>
+      <w:bookmarkEnd w:id="21"/>
     </w:p>
     <w:p>
       <w:pPr>
@@ -6371,7 +6977,39 @@
           <w:color w:val="000000"/>
           <w:szCs w:val="26"/>
         </w:rPr>
-        <w:t xml:space="preserve">Cuối mỗi ngày, hệ thống sẽ thống kê doanh thu. Thông tin thống kê bao gồm: thời gian, số tiền thu được trong ngày đó (không bao gồm tiền thu trả góp). </w:t>
+        <w:t xml:space="preserve">Cuối mỗi ngày, hệ thống sẽ thống kê doanh </w:t>
+      </w:r>
+      <w:proofErr w:type="gramStart"/>
+      <w:r>
+        <w:rPr>
+          <w:color w:val="000000"/>
+          <w:szCs w:val="26"/>
+        </w:rPr>
+        <w:t>thu</w:t>
+      </w:r>
+      <w:proofErr w:type="gramEnd"/>
+      <w:r>
+        <w:rPr>
+          <w:color w:val="000000"/>
+          <w:szCs w:val="26"/>
+        </w:rPr>
+        <w:t xml:space="preserve">. Thông tin thống kê bao gồm: thời gian, số tiền </w:t>
+      </w:r>
+      <w:proofErr w:type="gramStart"/>
+      <w:r>
+        <w:rPr>
+          <w:color w:val="000000"/>
+          <w:szCs w:val="26"/>
+        </w:rPr>
+        <w:t>thu</w:t>
+      </w:r>
+      <w:proofErr w:type="gramEnd"/>
+      <w:r>
+        <w:rPr>
+          <w:color w:val="000000"/>
+          <w:szCs w:val="26"/>
+        </w:rPr>
+        <w:t xml:space="preserve"> được trong ngày đó (không bao gồm tiền thu trả góp). </w:t>
       </w:r>
     </w:p>
     <w:p>
@@ -6388,7 +7026,40 @@
           <w:color w:val="000000"/>
           <w:szCs w:val="26"/>
         </w:rPr>
-        <w:t>Cuối mỗi tháng, hệ thống sẽ thống kê doanh thu theo tháng. Doanh thu theo tháng được tính bằng doanh thu theo ngày trong tháng đó và doanh thu trả góp</w:t>
+        <w:lastRenderedPageBreak/>
+        <w:t xml:space="preserve">Cuối mỗi tháng, hệ thống sẽ thống kê doanh </w:t>
+      </w:r>
+      <w:proofErr w:type="gramStart"/>
+      <w:r>
+        <w:rPr>
+          <w:color w:val="000000"/>
+          <w:szCs w:val="26"/>
+        </w:rPr>
+        <w:t>thu</w:t>
+      </w:r>
+      <w:proofErr w:type="gramEnd"/>
+      <w:r>
+        <w:rPr>
+          <w:color w:val="000000"/>
+          <w:szCs w:val="26"/>
+        </w:rPr>
+        <w:t xml:space="preserve"> theo tháng. Doanh </w:t>
+      </w:r>
+      <w:proofErr w:type="gramStart"/>
+      <w:r>
+        <w:rPr>
+          <w:color w:val="000000"/>
+          <w:szCs w:val="26"/>
+        </w:rPr>
+        <w:t>thu</w:t>
+      </w:r>
+      <w:proofErr w:type="gramEnd"/>
+      <w:r>
+        <w:rPr>
+          <w:color w:val="000000"/>
+          <w:szCs w:val="26"/>
+        </w:rPr>
+        <w:t xml:space="preserve"> theo tháng được tính bằng doanh thu theo ngày trong tháng đó và doanh thu trả góp</w:t>
       </w:r>
       <w:r>
         <w:rPr>
@@ -6405,16 +7076,16 @@
           <w:lang w:val="en-US"/>
         </w:rPr>
       </w:pPr>
-      <w:bookmarkStart w:id="20" w:name="_Toc431375134"/>
-      <w:bookmarkStart w:id="21" w:name="_Toc432603110"/>
+      <w:bookmarkStart w:id="22" w:name="_Toc431375134"/>
+      <w:bookmarkStart w:id="23" w:name="_Toc432603110"/>
       <w:r>
         <w:rPr>
           <w:lang w:val="en-US"/>
         </w:rPr>
         <w:t>Quản lý kho</w:t>
       </w:r>
-      <w:bookmarkEnd w:id="20"/>
-      <w:bookmarkEnd w:id="21"/>
+      <w:bookmarkEnd w:id="22"/>
+      <w:bookmarkEnd w:id="23"/>
     </w:p>
     <w:p>
       <w:pPr>
@@ -6492,16 +7163,7 @@
           <w:sz w:val="26"/>
           <w:szCs w:val="26"/>
         </w:rPr>
-        <w:t xml:space="preserve">a, tên </w:t>
-      </w:r>
-      <w:r>
-        <w:rPr>
-          <w:color w:val="000000"/>
-          <w:sz w:val="26"/>
-          <w:szCs w:val="26"/>
-        </w:rPr>
-        <w:lastRenderedPageBreak/>
-        <w:t>gọi kho chứa, số lượng gian chứa, tình trạng kho chứa.</w:t>
+        <w:t>a, tên gọi kho chứa, số lượng gian chứa, tình trạng kho chứa.</w:t>
       </w:r>
     </w:p>
     <w:p>
@@ -7102,8 +7764,8 @@
                 <w:szCs w:val="26"/>
               </w:rPr>
             </w:pPr>
-            <w:bookmarkStart w:id="22" w:name="OLE_LINK1"/>
-            <w:bookmarkStart w:id="23" w:name="OLE_LINK2"/>
+            <w:bookmarkStart w:id="24" w:name="OLE_LINK1"/>
+            <w:bookmarkStart w:id="25" w:name="OLE_LINK2"/>
             <w:r>
               <w:rPr>
                 <w:color w:val="000000"/>
@@ -7332,6 +7994,7 @@
                 <w:sz w:val="26"/>
                 <w:szCs w:val="26"/>
               </w:rPr>
+              <w:lastRenderedPageBreak/>
               <w:t>Người lập phiếu</w:t>
             </w:r>
           </w:p>
@@ -8047,8 +8710,8 @@
         </w:tc>
       </w:tr>
     </w:tbl>
-    <w:bookmarkEnd w:id="22"/>
-    <w:bookmarkEnd w:id="23"/>
+    <w:bookmarkEnd w:id="24"/>
+    <w:bookmarkEnd w:id="25"/>
     <w:p>
       <w:pPr>
         <w:rPr>
@@ -9138,16 +9801,7 @@
           <w:sz w:val="26"/>
           <w:szCs w:val="26"/>
         </w:rPr>
-        <w:t xml:space="preserve">Khi nhận được yêu cầu trả lại hàng của khách hàng từ nhân viên bán hàng do lý do </w:t>
-      </w:r>
-      <w:r>
-        <w:rPr>
-          <w:color w:val="000000"/>
-          <w:sz w:val="26"/>
-          <w:szCs w:val="26"/>
-        </w:rPr>
-        <w:lastRenderedPageBreak/>
-        <w:t>món hàng có vấn đề và đã được xác nhận là đủ điều kiện trả hàng, quản lý kho sẽ lập phiếu trả lại hàng cho nhà phân phối, phiếu trả hàng cho nhà phân phối sẽ có mã phiếu trả hàng, ngày lập phiếu, người lập phiếu và nhà phân  phối hàng, danh sách các món hàng được trả lại, khi phiếu trả hàng được xác nhận và chập nhân, tiền đã thanh toán sẽ được trả lại dựa vào giá hàng lúc nhập.</w:t>
+        <w:t>Khi nhận được yêu cầu trả lại hàng của khách hàng từ nhân viên bán hàng do lý do món hàng có vấn đề và đã được xác nhận là đủ điều kiện trả hàng, quản lý kho sẽ lập phiếu trả lại hàng cho nhà phân phối, phiếu trả hàng cho nhà phân phối sẽ có mã phiếu trả hàng, ngày lập phiếu, người lập phiếu và nhà phân  phối hàng, danh sách các món hàng được trả lại, khi phiếu trả hàng được xác nhận và chập nhân, tiền đã thanh toán sẽ được trả lại dựa vào giá hàng lúc nhập.</w:t>
       </w:r>
     </w:p>
     <w:tbl>
@@ -10580,16 +11234,7 @@
                 <w:sz w:val="26"/>
                 <w:szCs w:val="26"/>
               </w:rPr>
-              <w:t xml:space="preserve">Mã phiếu </w:t>
-            </w:r>
-            <w:r>
-              <w:rPr>
-                <w:color w:val="000000"/>
-                <w:sz w:val="26"/>
-                <w:szCs w:val="26"/>
-              </w:rPr>
-              <w:lastRenderedPageBreak/>
-              <w:t>kiểm kê</w:t>
+              <w:t>Mã phiếu kiểm kê</w:t>
             </w:r>
           </w:p>
         </w:tc>
@@ -10627,16 +11272,7 @@
                 <w:sz w:val="26"/>
                 <w:szCs w:val="26"/>
               </w:rPr>
-              <w:t xml:space="preserve">Ngày kiểm </w:t>
-            </w:r>
-            <w:r>
-              <w:rPr>
-                <w:color w:val="000000"/>
-                <w:sz w:val="26"/>
-                <w:szCs w:val="26"/>
-              </w:rPr>
-              <w:lastRenderedPageBreak/>
-              <w:t>kê</w:t>
+              <w:t>Ngày kiểm kê</w:t>
             </w:r>
           </w:p>
         </w:tc>
@@ -10721,7 +11357,6 @@
                 <w:sz w:val="26"/>
                 <w:szCs w:val="26"/>
               </w:rPr>
-              <w:lastRenderedPageBreak/>
               <w:t>Kho được kiểm kê</w:t>
             </w:r>
           </w:p>
@@ -11884,8 +12519,8 @@
           <w:lang w:val="en-US"/>
         </w:rPr>
       </w:pPr>
-      <w:bookmarkStart w:id="24" w:name="_Toc431375135"/>
-      <w:bookmarkStart w:id="25" w:name="_Toc432603111"/>
+      <w:bookmarkStart w:id="26" w:name="_Toc431375135"/>
+      <w:bookmarkStart w:id="27" w:name="_Toc432603111"/>
       <w:r>
         <w:rPr>
           <w:lang w:val="en-US"/>
@@ -11898,8 +12533,8 @@
         </w:rPr>
         <w:t xml:space="preserve"> hành</w:t>
       </w:r>
-      <w:bookmarkEnd w:id="24"/>
-      <w:bookmarkEnd w:id="25"/>
+      <w:bookmarkEnd w:id="26"/>
+      <w:bookmarkEnd w:id="27"/>
     </w:p>
     <w:p>
       <w:pPr>
@@ -11922,7 +12557,7 @@
         </w:rPr>
         <w:t xml:space="preserve">Khi khách hàng mua hàng, bộ phận bán hàng </w:t>
       </w:r>
-      <w:commentRangeStart w:id="26"/>
+      <w:commentRangeStart w:id="28"/>
       <w:r>
         <w:rPr>
           <w:color w:val="000000"/>
@@ -11931,20 +12566,29 @@
         </w:rPr>
         <w:t xml:space="preserve">sẽ xuất cho khách hàng một phiếu bảo hành </w:t>
       </w:r>
-      <w:commentRangeEnd w:id="26"/>
+      <w:commentRangeEnd w:id="28"/>
       <w:r>
         <w:rPr>
           <w:rStyle w:val="CommentReference"/>
         </w:rPr>
-        <w:commentReference w:id="26"/>
-      </w:r>
-      <w:r>
-        <w:rPr>
-          <w:color w:val="000000"/>
-          <w:sz w:val="26"/>
-          <w:szCs w:val="26"/>
-        </w:rPr>
-        <w:t>của cửa hàng. Phiếu bảo hành có thông tin của khách hàng, thông tin về sản phẩm, ngày mua hàng và thông tin về thời hạn bảo hành. Khi khách hàng mang hàng tới bảo hành, Nhân viên bảo hành sẽ tiếp nhận (quét serial/imei)  kiểm tra thời gian bảo hành của sản phẩm, nếu còn trong thời hạn bảo hành thì nhân viên bảo hành sẽ lập một phiếu tiếp nhận bảo hành. Phiếu tiếp nhận bảo hành có các thông tin của khách hàng, thông tin sản phẩm cần bảo hành, sản phẩm thuộc hình thức bảo hành nào(tại chỗ, hoặc chuyển tới trung tâm bảo hành, nhà phân phối), thông tin phiếu bảo hành, mô tả lỗi, hẹn ngày tới lấy sản phẩm. Nhân viên b</w:t>
+        <w:commentReference w:id="28"/>
+      </w:r>
+      <w:r>
+        <w:rPr>
+          <w:color w:val="000000"/>
+          <w:sz w:val="26"/>
+          <w:szCs w:val="26"/>
+        </w:rPr>
+        <w:t xml:space="preserve">của cửa hàng. Phiếu bảo hành có thông tin của khách hàng, thông tin về sản phẩm, ngày mua hàng và thông tin về thời hạn bảo hành. Khi khách hàng mang hàng tới bảo hành, Nhân viên bảo hành sẽ tiếp nhận (quét serial/imei)  kiểm tra thời gian bảo hành của sản phẩm, nếu còn trong thời hạn bảo hành thì nhân viên bảo hành sẽ lập một phiếu tiếp nhận bảo hành. Phiếu tiếp nhận bảo hành có các thông tin của khách hàng, thông tin sản phẩm cần bảo hành, sản phẩm thuộc </w:t>
+      </w:r>
+      <w:r>
+        <w:rPr>
+          <w:color w:val="000000"/>
+          <w:sz w:val="26"/>
+          <w:szCs w:val="26"/>
+        </w:rPr>
+        <w:lastRenderedPageBreak/>
+        <w:t>hình thức bảo hành nào(tại chỗ, hoặc chuyển tới trung tâm bảo hành, nhà phân phối), thông tin phiếu bảo hành, mô tả lỗi, hẹn ngày tới lấy sản phẩm. Nhân viên b</w:t>
       </w:r>
       <w:r>
         <w:rPr>
@@ -12266,7 +12910,6 @@
                 <w:sz w:val="26"/>
                 <w:szCs w:val="26"/>
               </w:rPr>
-              <w:lastRenderedPageBreak/>
               <w:t>1</w:t>
             </w:r>
           </w:p>
@@ -13819,9 +14462,150 @@
         </w:rPr>
       </w:pPr>
     </w:p>
+    <w:p>
+      <w:pPr>
+        <w:pStyle w:val="Heading1"/>
+        <w:rPr>
+          <w:lang w:val="en-US"/>
+        </w:rPr>
+      </w:pPr>
+      <w:r>
+        <w:rPr>
+          <w:lang w:val="en-US"/>
+        </w:rPr>
+        <w:t>Nguồn tham khảo:</w:t>
+      </w:r>
+    </w:p>
+    <w:p>
+      <w:pPr>
+        <w:rPr>
+          <w:lang w:val="en-US"/>
+        </w:rPr>
+      </w:pPr>
+      <w:r>
+        <w:rPr>
+          <w:lang w:val="en-US"/>
+        </w:rPr>
+        <w:t>Quy trình các nghiệp vụ</w:t>
+      </w:r>
+    </w:p>
+    <w:p>
+      <w:pPr>
+        <w:rPr>
+          <w:lang w:val="en-US"/>
+        </w:rPr>
+      </w:pPr>
+      <w:r>
+        <w:rPr>
+          <w:lang w:val="en-US"/>
+        </w:rPr>
+        <w:lastRenderedPageBreak/>
+        <w:t xml:space="preserve">[1] </w:t>
+      </w:r>
+      <w:hyperlink r:id="rId10" w:history="1">
+        <w:r>
+          <w:rPr>
+            <w:rStyle w:val="Hyperlink"/>
+            <w:lang w:val="en-US"/>
+          </w:rPr>
+          <w:t>http://www.phanmemquanly.co/3004--605--Quytrinhcacnghiepvu.aspx</w:t>
+        </w:r>
+      </w:hyperlink>
+    </w:p>
+    <w:p>
+      <w:pPr>
+        <w:rPr>
+          <w:lang w:val="en-US"/>
+        </w:rPr>
+      </w:pPr>
+      <w:r>
+        <w:rPr>
+          <w:lang w:val="en-US"/>
+        </w:rPr>
+        <w:t>Quy trình nghiệp vụ bán lẻ</w:t>
+      </w:r>
+    </w:p>
+    <w:p>
+      <w:pPr>
+        <w:rPr>
+          <w:lang w:val="en-US"/>
+        </w:rPr>
+      </w:pPr>
+      <w:r>
+        <w:rPr>
+          <w:lang w:val="en-US"/>
+        </w:rPr>
+        <w:t>[2]</w:t>
+      </w:r>
+      <w:r>
+        <w:t xml:space="preserve"> </w:t>
+      </w:r>
+      <w:hyperlink r:id="rId11" w:history="1">
+        <w:r>
+          <w:rPr>
+            <w:rStyle w:val="Hyperlink"/>
+            <w:lang w:val="en-US"/>
+          </w:rPr>
+          <w:t>http://www.slideshare.net/1VS/quy-trnh-nghip-v-bn-l</w:t>
+        </w:r>
+      </w:hyperlink>
+      <w:r>
+        <w:rPr>
+          <w:lang w:val="en-US"/>
+        </w:rPr>
+        <w:t xml:space="preserve"> </w:t>
+      </w:r>
+    </w:p>
+    <w:p>
+      <w:pPr>
+        <w:rPr>
+          <w:lang w:val="en-US"/>
+        </w:rPr>
+      </w:pPr>
+      <w:r>
+        <w:rPr>
+          <w:lang w:val="en-US"/>
+        </w:rPr>
+        <w:t>Hoá đơn thanh toán của công ty Bách Khoa Computer</w:t>
+      </w:r>
+    </w:p>
+    <w:p>
+      <w:pPr>
+        <w:rPr>
+          <w:lang w:val="en-US"/>
+        </w:rPr>
+      </w:pPr>
+      <w:r>
+        <w:rPr>
+          <w:lang w:val="en-US"/>
+        </w:rPr>
+        <w:t xml:space="preserve">[3] </w:t>
+      </w:r>
+      <w:proofErr w:type="gramStart"/>
+      <w:r>
+        <w:rPr>
+          <w:lang w:val="en-US"/>
+        </w:rPr>
+        <w:t>link</w:t>
+      </w:r>
+      <w:proofErr w:type="gramEnd"/>
+      <w:r>
+        <w:rPr>
+          <w:lang w:val="en-US"/>
+        </w:rPr>
+        <w:t xml:space="preserve"> ảnh đính kèm</w:t>
+      </w:r>
+    </w:p>
+    <w:p>
+      <w:pPr>
+        <w:rPr>
+          <w:lang w:val="en-US"/>
+        </w:rPr>
+      </w:pPr>
+    </w:p>
     <w:sectPr>
-      <w:headerReference w:type="default" r:id="rId10"/>
-      <w:footerReference w:type="default" r:id="rId11"/>
+      <w:headerReference w:type="default" r:id="rId12"/>
+      <w:footerReference w:type="default" r:id="rId13"/>
       <w:pgSz w:w="12240" w:h="15840" w:code="1"/>
       <w:pgMar w:top="1440" w:right="1440" w:bottom="1440" w:left="1440" w:header="720" w:footer="720" w:gutter="0"/>
       <w:pgNumType w:start="1"/>
@@ -13833,7 +14617,7 @@
 
 <file path=word/comments.xml><?xml version="1.0" encoding="utf-8"?>
 <w:comments xmlns:wpc="http://schemas.microsoft.com/office/word/2010/wordprocessingCanvas" xmlns:mc="http://schemas.openxmlformats.org/markup-compatibility/2006" xmlns:o="urn:schemas-microsoft-com:office:office" xmlns:r="http://schemas.openxmlformats.org/officeDocument/2006/relationships" xmlns:m="http://schemas.openxmlformats.org/officeDocument/2006/math" xmlns:v="urn:schemas-microsoft-com:vml" xmlns:wp14="http://schemas.microsoft.com/office/word/2010/wordprocessingDrawing" xmlns:wp="http://schemas.openxmlformats.org/drawingml/2006/wordprocessingDrawing" xmlns:w10="urn:schemas-microsoft-com:office:word" xmlns:w="http://schemas.openxmlformats.org/wordprocessingml/2006/main" xmlns:w14="http://schemas.microsoft.com/office/word/2010/wordml" xmlns:w15="http://schemas.microsoft.com/office/word/2012/wordml" xmlns:wpg="http://schemas.microsoft.com/office/word/2010/wordprocessingGroup" xmlns:wpi="http://schemas.microsoft.com/office/word/2010/wordprocessingInk" xmlns:wne="http://schemas.microsoft.com/office/word/2006/wordml" xmlns:wps="http://schemas.microsoft.com/office/word/2010/wordprocessingShape" mc:Ignorable="w14 w15 wp14">
-  <w:comment w:id="11" w:author="Thảo Hồ" w:date="2015-10-14T15:19:00Z" w:initials="TH">
+  <w:comment w:id="10" w:author="Thảo Hồ" w:date="2015-10-14T15:19:00Z" w:initials="TH">
     <w:p>
       <w:pPr>
         <w:pStyle w:val="CommentText"/>
@@ -13855,7 +14639,7 @@
       </w:r>
     </w:p>
   </w:comment>
-  <w:comment w:id="26" w:author="Thảo Hồ" w:date="2015-10-14T16:12:00Z" w:initials="TH">
+  <w:comment w:id="28" w:author="Thảo Hồ" w:date="2015-10-14T16:12:00Z" w:initials="TH">
     <w:p>
       <w:pPr>
         <w:pStyle w:val="CommentText"/>
@@ -13985,7 +14769,7 @@
               <w:rStyle w:val="PageNumber"/>
               <w:noProof/>
             </w:rPr>
-            <w:t>2</w:t>
+            <w:t>6</w:t>
           </w:r>
           <w:r>
             <w:rPr>
@@ -14831,7 +15615,7 @@
         <w:rFonts w:ascii="Times New Roman" w:eastAsia="Times New Roman" w:hAnsi="Times New Roman" w:cs="Times New Roman" w:hint="default"/>
       </w:rPr>
     </w:lvl>
-    <w:lvl w:ilvl="1" w:tplc="04090003" w:tentative="1">
+    <w:lvl w:ilvl="1" w:tplc="04090003">
       <w:start w:val="1"/>
       <w:numFmt w:val="bullet"/>
       <w:lvlText w:val="o"/>
@@ -16577,7 +17361,7 @@
 </file>
 
 <file path=customXml/itemProps1.xml><?xml version="1.0" encoding="utf-8"?>
-<ds:datastoreItem xmlns:ds="http://schemas.openxmlformats.org/officeDocument/2006/customXml" ds:itemID="{D1B9F829-4D56-4C17-95E8-FABF706E3305}">
+<ds:datastoreItem xmlns:ds="http://schemas.openxmlformats.org/officeDocument/2006/customXml" ds:itemID="{9CE6627D-662D-4846-B263-8A5927AFD2AE}">
   <ds:schemaRefs>
     <ds:schemaRef ds:uri="http://schemas.openxmlformats.org/officeDocument/2006/bibliography"/>
   </ds:schemaRefs>

</xml_diff>

<commit_message>
update sale business process
</commit_message>
<xml_diff>
--- a/Reports/2-PhatBieuBaiToan.docx
+++ b/Reports/2-PhatBieuBaiToan.docx
@@ -4779,17 +4779,24 @@
           <w:color w:val="000000"/>
           <w:szCs w:val="26"/>
         </w:rPr>
-        <w:t>: khách hàng thanh toán bằng cách gửi tiền qua tài khoản ngân hàng. Sau khi chuyển khoản, bộ phận thu ngân kiểm tra thông qua hệ thống trang web của ngân hàng để kiểm tra đã có tiền chưa. Nếu có, nhân viên kho tiến hành giao hàng cho khách hàng</w:t>
-      </w:r>
-      <w:r>
-        <w:rPr>
-          <w:color w:val="000000"/>
-          <w:szCs w:val="26"/>
-        </w:rPr>
-        <w:t>.</w:t>
+        <w:t>: khách hàng thanh toán bằng cách gửi tiền qua tài khoản ngân hàng. Sau khi chuyển khoản, bộ phận thu ngân kiểm tra thông qua hệ thống trang web của ngân hàng để kiểm tra đã có tiền chưa. Nế</w:t>
       </w:r>
       <w:bookmarkStart w:id="19" w:name="_GoBack"/>
       <w:bookmarkEnd w:id="19"/>
+      <w:r>
+        <w:rPr>
+          <w:color w:val="000000"/>
+          <w:szCs w:val="26"/>
+        </w:rPr>
+        <w:t>u có, nhân viên kho tiến hành giao hàng cho khách hàng</w:t>
+      </w:r>
+      <w:r>
+        <w:rPr>
+          <w:color w:val="000000"/>
+          <w:szCs w:val="26"/>
+        </w:rPr>
+        <w:t>.</w:t>
+      </w:r>
       <w:r>
         <w:rPr>
           <w:color w:val="000000"/>
@@ -4919,7 +4926,21 @@
           <w:color w:val="000000"/>
           <w:szCs w:val="26"/>
         </w:rPr>
-        <w:t>Danh sách hàng hóa (Tên hàng hóa/dịch vụ, Đơn vị tính, số lượng, tiền hàng, thuế suất, Tiền thuế GTVT, Thành tiền, Tổng tiền, Số tiền viết bằng chữ).</w:t>
+        <w:t xml:space="preserve">Danh sách hàng hóa (Tên hàng hóa/dịch vụ, Đơn vị </w:t>
+      </w:r>
+      <w:r>
+        <w:rPr>
+          <w:color w:val="000000"/>
+          <w:szCs w:val="26"/>
+        </w:rPr>
+        <w:t>tính, số lượng, tiền hàng</w:t>
+      </w:r>
+      <w:r>
+        <w:rPr>
+          <w:color w:val="000000"/>
+          <w:szCs w:val="26"/>
+        </w:rPr>
+        <w:t>, Thành tiền, Tổng tiền, Số tiền viết bằng chữ).</w:t>
       </w:r>
     </w:p>
     <w:p>
@@ -4963,6 +4984,14 @@
         </w:rPr>
         <w:t>Chữ ký khách hàng.</w:t>
       </w:r>
+    </w:p>
+    <w:p>
+      <w:pPr>
+        <w:rPr>
+          <w:color w:val="000000"/>
+          <w:szCs w:val="26"/>
+        </w:rPr>
+      </w:pPr>
     </w:p>
     <w:tbl>
       <w:tblPr>
@@ -4978,20 +5007,22 @@
         <w:tblLook w:val="04A0" w:firstRow="1" w:lastRow="0" w:firstColumn="1" w:lastColumn="0" w:noHBand="0" w:noVBand="1"/>
       </w:tblPr>
       <w:tblGrid>
-        <w:gridCol w:w="985"/>
-        <w:gridCol w:w="1256"/>
-        <w:gridCol w:w="917"/>
-        <w:gridCol w:w="410"/>
-        <w:gridCol w:w="378"/>
-        <w:gridCol w:w="616"/>
-        <w:gridCol w:w="437"/>
-        <w:gridCol w:w="476"/>
-        <w:gridCol w:w="351"/>
-        <w:gridCol w:w="883"/>
-        <w:gridCol w:w="647"/>
-        <w:gridCol w:w="164"/>
-        <w:gridCol w:w="910"/>
-        <w:gridCol w:w="900"/>
+        <w:gridCol w:w="795"/>
+        <w:gridCol w:w="526"/>
+        <w:gridCol w:w="1094"/>
+        <w:gridCol w:w="511"/>
+        <w:gridCol w:w="178"/>
+        <w:gridCol w:w="64"/>
+        <w:gridCol w:w="509"/>
+        <w:gridCol w:w="418"/>
+        <w:gridCol w:w="680"/>
+        <w:gridCol w:w="180"/>
+        <w:gridCol w:w="452"/>
+        <w:gridCol w:w="360"/>
+        <w:gridCol w:w="907"/>
+        <w:gridCol w:w="358"/>
+        <w:gridCol w:w="1045"/>
+        <w:gridCol w:w="1253"/>
       </w:tblGrid>
       <w:tr>
         <w:trPr>
@@ -4999,8 +5030,8 @@
         </w:trPr>
         <w:tc>
           <w:tcPr>
-            <w:tcW w:w="3728" w:type="dxa"/>
-            <w:gridSpan w:val="4"/>
+            <w:tcW w:w="3104" w:type="dxa"/>
+            <w:gridSpan w:val="5"/>
             <w:tcBorders>
               <w:top w:val="single" w:sz="12" w:space="0" w:color="auto"/>
               <w:left w:val="single" w:sz="12" w:space="0" w:color="auto"/>
@@ -5096,8 +5127,8 @@
         </w:tc>
         <w:tc>
           <w:tcPr>
-            <w:tcW w:w="3734" w:type="dxa"/>
-            <w:gridSpan w:val="7"/>
+            <w:tcW w:w="3570" w:type="dxa"/>
+            <w:gridSpan w:val="8"/>
             <w:tcBorders>
               <w:top w:val="single" w:sz="12" w:space="0" w:color="auto"/>
               <w:bottom w:val="single" w:sz="12" w:space="0" w:color="auto"/>
@@ -5162,17 +5193,17 @@
         </w:tc>
         <w:tc>
           <w:tcPr>
-            <w:tcW w:w="1868" w:type="dxa"/>
+            <w:tcW w:w="2656" w:type="dxa"/>
             <w:gridSpan w:val="3"/>
             <w:tcBorders>
               <w:top w:val="single" w:sz="12" w:space="0" w:color="auto"/>
               <w:right w:val="single" w:sz="12" w:space="0" w:color="auto"/>
             </w:tcBorders>
-            <w:shd w:val="clear" w:color="auto" w:fill="auto"/>
             <w:vAlign w:val="center"/>
           </w:tcPr>
           <w:p>
             <w:pPr>
+              <w:jc w:val="center"/>
               <w:rPr>
                 <w:color w:val="000000"/>
                 <w:sz w:val="26"/>
@@ -5193,8 +5224,8 @@
       <w:tr>
         <w:tc>
           <w:tcPr>
-            <w:tcW w:w="2329" w:type="dxa"/>
-            <w:gridSpan w:val="2"/>
+            <w:tcW w:w="2415" w:type="dxa"/>
+            <w:gridSpan w:val="3"/>
             <w:tcBorders>
               <w:top w:val="single" w:sz="12" w:space="0" w:color="auto"/>
               <w:left w:val="single" w:sz="12" w:space="0" w:color="auto"/>
@@ -5221,8 +5252,26 @@
         </w:tc>
         <w:tc>
           <w:tcPr>
-            <w:tcW w:w="7001" w:type="dxa"/>
-            <w:gridSpan w:val="12"/>
+            <w:tcW w:w="753" w:type="dxa"/>
+            <w:gridSpan w:val="3"/>
+            <w:tcBorders>
+              <w:top w:val="single" w:sz="12" w:space="0" w:color="auto"/>
+            </w:tcBorders>
+          </w:tcPr>
+          <w:p>
+            <w:pPr>
+              <w:rPr>
+                <w:color w:val="000000"/>
+                <w:sz w:val="26"/>
+                <w:szCs w:val="26"/>
+              </w:rPr>
+            </w:pPr>
+          </w:p>
+        </w:tc>
+        <w:tc>
+          <w:tcPr>
+            <w:tcW w:w="6162" w:type="dxa"/>
+            <w:gridSpan w:val="10"/>
             <w:tcBorders>
               <w:top w:val="single" w:sz="12" w:space="0" w:color="auto"/>
               <w:right w:val="single" w:sz="12" w:space="0" w:color="auto"/>
@@ -5243,8 +5292,8 @@
       <w:tr>
         <w:tc>
           <w:tcPr>
-            <w:tcW w:w="2329" w:type="dxa"/>
-            <w:gridSpan w:val="2"/>
+            <w:tcW w:w="2415" w:type="dxa"/>
+            <w:gridSpan w:val="3"/>
             <w:tcBorders>
               <w:left w:val="single" w:sz="12" w:space="0" w:color="auto"/>
             </w:tcBorders>
@@ -5270,8 +5319,23 @@
         </w:tc>
         <w:tc>
           <w:tcPr>
-            <w:tcW w:w="7001" w:type="dxa"/>
-            <w:gridSpan w:val="12"/>
+            <w:tcW w:w="753" w:type="dxa"/>
+            <w:gridSpan w:val="3"/>
+          </w:tcPr>
+          <w:p>
+            <w:pPr>
+              <w:rPr>
+                <w:color w:val="000000"/>
+                <w:sz w:val="26"/>
+                <w:szCs w:val="26"/>
+              </w:rPr>
+            </w:pPr>
+          </w:p>
+        </w:tc>
+        <w:tc>
+          <w:tcPr>
+            <w:tcW w:w="6162" w:type="dxa"/>
+            <w:gridSpan w:val="10"/>
             <w:tcBorders>
               <w:right w:val="single" w:sz="12" w:space="0" w:color="auto"/>
             </w:tcBorders>
@@ -5291,8 +5355,8 @@
       <w:tr>
         <w:tc>
           <w:tcPr>
-            <w:tcW w:w="2329" w:type="dxa"/>
-            <w:gridSpan w:val="2"/>
+            <w:tcW w:w="2415" w:type="dxa"/>
+            <w:gridSpan w:val="3"/>
             <w:tcBorders>
               <w:left w:val="single" w:sz="12" w:space="0" w:color="auto"/>
               <w:bottom w:val="single" w:sz="12" w:space="0" w:color="auto"/>
@@ -5319,8 +5383,26 @@
         </w:tc>
         <w:tc>
           <w:tcPr>
-            <w:tcW w:w="7001" w:type="dxa"/>
-            <w:gridSpan w:val="12"/>
+            <w:tcW w:w="753" w:type="dxa"/>
+            <w:gridSpan w:val="3"/>
+            <w:tcBorders>
+              <w:bottom w:val="single" w:sz="12" w:space="0" w:color="auto"/>
+            </w:tcBorders>
+          </w:tcPr>
+          <w:p>
+            <w:pPr>
+              <w:rPr>
+                <w:color w:val="000000"/>
+                <w:sz w:val="26"/>
+                <w:szCs w:val="26"/>
+              </w:rPr>
+            </w:pPr>
+          </w:p>
+        </w:tc>
+        <w:tc>
+          <w:tcPr>
+            <w:tcW w:w="6162" w:type="dxa"/>
+            <w:gridSpan w:val="10"/>
             <w:tcBorders>
               <w:bottom w:val="single" w:sz="12" w:space="0" w:color="auto"/>
               <w:right w:val="single" w:sz="12" w:space="0" w:color="auto"/>
@@ -5341,8 +5423,8 @@
       <w:tr>
         <w:tc>
           <w:tcPr>
-            <w:tcW w:w="2329" w:type="dxa"/>
-            <w:gridSpan w:val="2"/>
+            <w:tcW w:w="2415" w:type="dxa"/>
+            <w:gridSpan w:val="3"/>
             <w:tcBorders>
               <w:top w:val="single" w:sz="12" w:space="0" w:color="auto"/>
               <w:left w:val="single" w:sz="12" w:space="0" w:color="auto"/>
@@ -5369,8 +5451,26 @@
         </w:tc>
         <w:tc>
           <w:tcPr>
-            <w:tcW w:w="7001" w:type="dxa"/>
-            <w:gridSpan w:val="12"/>
+            <w:tcW w:w="753" w:type="dxa"/>
+            <w:gridSpan w:val="3"/>
+            <w:tcBorders>
+              <w:top w:val="single" w:sz="12" w:space="0" w:color="auto"/>
+            </w:tcBorders>
+          </w:tcPr>
+          <w:p>
+            <w:pPr>
+              <w:rPr>
+                <w:color w:val="000000"/>
+                <w:sz w:val="26"/>
+                <w:szCs w:val="26"/>
+              </w:rPr>
+            </w:pPr>
+          </w:p>
+        </w:tc>
+        <w:tc>
+          <w:tcPr>
+            <w:tcW w:w="6162" w:type="dxa"/>
+            <w:gridSpan w:val="10"/>
             <w:tcBorders>
               <w:top w:val="single" w:sz="12" w:space="0" w:color="auto"/>
               <w:right w:val="single" w:sz="12" w:space="0" w:color="auto"/>
@@ -5391,8 +5491,8 @@
       <w:tr>
         <w:tc>
           <w:tcPr>
-            <w:tcW w:w="2329" w:type="dxa"/>
-            <w:gridSpan w:val="2"/>
+            <w:tcW w:w="2415" w:type="dxa"/>
+            <w:gridSpan w:val="3"/>
             <w:tcBorders>
               <w:left w:val="single" w:sz="12" w:space="0" w:color="auto"/>
             </w:tcBorders>
@@ -5418,8 +5518,23 @@
         </w:tc>
         <w:tc>
           <w:tcPr>
-            <w:tcW w:w="7001" w:type="dxa"/>
-            <w:gridSpan w:val="12"/>
+            <w:tcW w:w="753" w:type="dxa"/>
+            <w:gridSpan w:val="3"/>
+          </w:tcPr>
+          <w:p>
+            <w:pPr>
+              <w:rPr>
+                <w:color w:val="000000"/>
+                <w:sz w:val="26"/>
+                <w:szCs w:val="26"/>
+              </w:rPr>
+            </w:pPr>
+          </w:p>
+        </w:tc>
+        <w:tc>
+          <w:tcPr>
+            <w:tcW w:w="6162" w:type="dxa"/>
+            <w:gridSpan w:val="10"/>
             <w:tcBorders>
               <w:right w:val="single" w:sz="12" w:space="0" w:color="auto"/>
             </w:tcBorders>
@@ -5439,8 +5554,8 @@
       <w:tr>
         <w:tc>
           <w:tcPr>
-            <w:tcW w:w="2329" w:type="dxa"/>
-            <w:gridSpan w:val="2"/>
+            <w:tcW w:w="2415" w:type="dxa"/>
+            <w:gridSpan w:val="3"/>
             <w:tcBorders>
               <w:left w:val="single" w:sz="12" w:space="0" w:color="auto"/>
             </w:tcBorders>
@@ -5466,8 +5581,23 @@
         </w:tc>
         <w:tc>
           <w:tcPr>
-            <w:tcW w:w="7001" w:type="dxa"/>
-            <w:gridSpan w:val="12"/>
+            <w:tcW w:w="753" w:type="dxa"/>
+            <w:gridSpan w:val="3"/>
+          </w:tcPr>
+          <w:p>
+            <w:pPr>
+              <w:rPr>
+                <w:color w:val="000000"/>
+                <w:sz w:val="26"/>
+                <w:szCs w:val="26"/>
+              </w:rPr>
+            </w:pPr>
+          </w:p>
+        </w:tc>
+        <w:tc>
+          <w:tcPr>
+            <w:tcW w:w="6162" w:type="dxa"/>
+            <w:gridSpan w:val="10"/>
             <w:tcBorders>
               <w:right w:val="single" w:sz="12" w:space="0" w:color="auto"/>
             </w:tcBorders>
@@ -5487,8 +5617,8 @@
       <w:tr>
         <w:tc>
           <w:tcPr>
-            <w:tcW w:w="2329" w:type="dxa"/>
-            <w:gridSpan w:val="2"/>
+            <w:tcW w:w="2415" w:type="dxa"/>
+            <w:gridSpan w:val="3"/>
             <w:tcBorders>
               <w:left w:val="single" w:sz="12" w:space="0" w:color="auto"/>
               <w:bottom w:val="single" w:sz="12" w:space="0" w:color="auto"/>
@@ -5515,7 +5645,7 @@
         </w:tc>
         <w:tc>
           <w:tcPr>
-            <w:tcW w:w="1399" w:type="dxa"/>
+            <w:tcW w:w="689" w:type="dxa"/>
             <w:gridSpan w:val="2"/>
             <w:tcBorders>
               <w:bottom w:val="single" w:sz="12" w:space="0" w:color="auto"/>
@@ -5534,8 +5664,8 @@
         </w:tc>
         <w:tc>
           <w:tcPr>
-            <w:tcW w:w="1867" w:type="dxa"/>
-            <w:gridSpan w:val="4"/>
+            <w:tcW w:w="1851" w:type="dxa"/>
+            <w:gridSpan w:val="5"/>
             <w:tcBorders>
               <w:bottom w:val="single" w:sz="12" w:space="0" w:color="auto"/>
             </w:tcBorders>
@@ -5561,13 +5691,12 @@
         </w:tc>
         <w:tc>
           <w:tcPr>
-            <w:tcW w:w="3735" w:type="dxa"/>
+            <w:tcW w:w="4375" w:type="dxa"/>
             <w:gridSpan w:val="6"/>
             <w:tcBorders>
               <w:bottom w:val="single" w:sz="12" w:space="0" w:color="auto"/>
               <w:right w:val="single" w:sz="12" w:space="0" w:color="auto"/>
             </w:tcBorders>
-            <w:shd w:val="clear" w:color="auto" w:fill="auto"/>
           </w:tcPr>
           <w:p>
             <w:pPr>
@@ -5583,7 +5712,7 @@
       <w:tr>
         <w:tc>
           <w:tcPr>
-            <w:tcW w:w="985" w:type="dxa"/>
+            <w:tcW w:w="795" w:type="dxa"/>
             <w:tcBorders>
               <w:top w:val="single" w:sz="12" w:space="0" w:color="auto"/>
               <w:left w:val="single" w:sz="12" w:space="0" w:color="auto"/>
@@ -5611,7 +5740,61 @@
         </w:tc>
         <w:tc>
           <w:tcPr>
-            <w:tcW w:w="2329" w:type="dxa"/>
+            <w:tcW w:w="2131" w:type="dxa"/>
+            <w:gridSpan w:val="3"/>
+            <w:tcBorders>
+              <w:top w:val="single" w:sz="12" w:space="0" w:color="auto"/>
+            </w:tcBorders>
+            <w:shd w:val="clear" w:color="auto" w:fill="auto"/>
+          </w:tcPr>
+          <w:p>
+            <w:pPr>
+              <w:rPr>
+                <w:color w:val="000000"/>
+                <w:sz w:val="26"/>
+                <w:szCs w:val="26"/>
+              </w:rPr>
+            </w:pPr>
+            <w:r>
+              <w:rPr>
+                <w:color w:val="000000"/>
+                <w:sz w:val="26"/>
+                <w:szCs w:val="26"/>
+              </w:rPr>
+              <w:t>Tên hàng hoá, dịch vụ</w:t>
+            </w:r>
+          </w:p>
+        </w:tc>
+        <w:tc>
+          <w:tcPr>
+            <w:tcW w:w="751" w:type="dxa"/>
+            <w:gridSpan w:val="3"/>
+            <w:tcBorders>
+              <w:top w:val="single" w:sz="12" w:space="0" w:color="auto"/>
+            </w:tcBorders>
+            <w:shd w:val="clear" w:color="auto" w:fill="auto"/>
+          </w:tcPr>
+          <w:p>
+            <w:pPr>
+              <w:rPr>
+                <w:color w:val="000000"/>
+                <w:sz w:val="26"/>
+                <w:szCs w:val="26"/>
+              </w:rPr>
+            </w:pPr>
+            <w:r>
+              <w:rPr>
+                <w:color w:val="000000"/>
+                <w:sz w:val="26"/>
+                <w:szCs w:val="26"/>
+              </w:rPr>
+              <w:t>DVT</w:t>
+            </w:r>
+          </w:p>
+        </w:tc>
+        <w:tc>
+          <w:tcPr>
+            <w:tcW w:w="1098" w:type="dxa"/>
             <w:gridSpan w:val="2"/>
             <w:tcBorders>
               <w:top w:val="single" w:sz="12" w:space="0" w:color="auto"/>
@@ -5632,13 +5815,40 @@
                 <w:sz w:val="26"/>
                 <w:szCs w:val="26"/>
               </w:rPr>
-              <w:t>Tên hàng hoá, dịch vụ</w:t>
-            </w:r>
-          </w:p>
-        </w:tc>
-        <w:tc>
-          <w:tcPr>
-            <w:tcW w:w="719" w:type="dxa"/>
+              <w:t>Số lượng</w:t>
+            </w:r>
+          </w:p>
+        </w:tc>
+        <w:tc>
+          <w:tcPr>
+            <w:tcW w:w="992" w:type="dxa"/>
+            <w:gridSpan w:val="3"/>
+            <w:tcBorders>
+              <w:top w:val="single" w:sz="12" w:space="0" w:color="auto"/>
+            </w:tcBorders>
+            <w:shd w:val="clear" w:color="auto" w:fill="auto"/>
+          </w:tcPr>
+          <w:p>
+            <w:pPr>
+              <w:rPr>
+                <w:color w:val="000000"/>
+                <w:sz w:val="26"/>
+                <w:szCs w:val="26"/>
+              </w:rPr>
+            </w:pPr>
+            <w:r>
+              <w:rPr>
+                <w:color w:val="000000"/>
+                <w:sz w:val="26"/>
+                <w:szCs w:val="26"/>
+              </w:rPr>
+              <w:t>Đơn giá</w:t>
+            </w:r>
+          </w:p>
+        </w:tc>
+        <w:tc>
+          <w:tcPr>
+            <w:tcW w:w="1265" w:type="dxa"/>
             <w:gridSpan w:val="2"/>
             <w:tcBorders>
               <w:top w:val="single" w:sz="12" w:space="0" w:color="auto"/>
@@ -5659,146 +5869,40 @@
                 <w:sz w:val="26"/>
                 <w:szCs w:val="26"/>
               </w:rPr>
-              <w:t>DVT</w:t>
-            </w:r>
-          </w:p>
-        </w:tc>
-        <w:tc>
-          <w:tcPr>
-            <w:tcW w:w="1078" w:type="dxa"/>
-            <w:gridSpan w:val="2"/>
+              <w:t>Tiền hàng</w:t>
+            </w:r>
+          </w:p>
+        </w:tc>
+        <w:tc>
+          <w:tcPr>
+            <w:tcW w:w="1045" w:type="dxa"/>
             <w:tcBorders>
               <w:top w:val="single" w:sz="12" w:space="0" w:color="auto"/>
             </w:tcBorders>
-            <w:shd w:val="clear" w:color="auto" w:fill="auto"/>
-          </w:tcPr>
-          <w:p>
-            <w:pPr>
-              <w:rPr>
-                <w:color w:val="000000"/>
-                <w:sz w:val="26"/>
-                <w:szCs w:val="26"/>
-              </w:rPr>
-            </w:pPr>
-            <w:r>
-              <w:rPr>
-                <w:color w:val="000000"/>
-                <w:sz w:val="26"/>
-                <w:szCs w:val="26"/>
-              </w:rPr>
-              <w:t>Số lượng</w:t>
-            </w:r>
-          </w:p>
-        </w:tc>
-        <w:tc>
-          <w:tcPr>
-            <w:tcW w:w="843" w:type="dxa"/>
-            <w:gridSpan w:val="2"/>
-            <w:tcBorders>
-              <w:top w:val="single" w:sz="12" w:space="0" w:color="auto"/>
-            </w:tcBorders>
-            <w:shd w:val="clear" w:color="auto" w:fill="auto"/>
-          </w:tcPr>
-          <w:p>
-            <w:pPr>
-              <w:rPr>
-                <w:color w:val="000000"/>
-                <w:sz w:val="26"/>
-                <w:szCs w:val="26"/>
-              </w:rPr>
-            </w:pPr>
-            <w:r>
-              <w:rPr>
-                <w:color w:val="000000"/>
-                <w:sz w:val="26"/>
-                <w:szCs w:val="26"/>
-              </w:rPr>
-              <w:t>Đơn giá</w:t>
-            </w:r>
-          </w:p>
-        </w:tc>
-        <w:tc>
-          <w:tcPr>
-            <w:tcW w:w="845" w:type="dxa"/>
-            <w:tcBorders>
-              <w:top w:val="single" w:sz="12" w:space="0" w:color="auto"/>
-            </w:tcBorders>
-            <w:shd w:val="clear" w:color="auto" w:fill="auto"/>
-          </w:tcPr>
-          <w:p>
-            <w:pPr>
-              <w:rPr>
-                <w:color w:val="000000"/>
-                <w:sz w:val="26"/>
-                <w:szCs w:val="26"/>
-              </w:rPr>
-            </w:pPr>
-            <w:r>
-              <w:rPr>
-                <w:color w:val="000000"/>
-                <w:sz w:val="26"/>
-                <w:szCs w:val="26"/>
-              </w:rPr>
-              <w:t>Tiền hàng</w:t>
-            </w:r>
-          </w:p>
-        </w:tc>
-        <w:tc>
-          <w:tcPr>
-            <w:tcW w:w="842" w:type="dxa"/>
-            <w:gridSpan w:val="2"/>
-            <w:tcBorders>
-              <w:top w:val="single" w:sz="12" w:space="0" w:color="auto"/>
-            </w:tcBorders>
-            <w:shd w:val="clear" w:color="auto" w:fill="auto"/>
-          </w:tcPr>
-          <w:p>
-            <w:pPr>
-              <w:rPr>
-                <w:color w:val="000000"/>
-                <w:sz w:val="26"/>
-                <w:szCs w:val="26"/>
-              </w:rPr>
-            </w:pPr>
-            <w:r>
-              <w:rPr>
-                <w:color w:val="000000"/>
-                <w:sz w:val="26"/>
-                <w:szCs w:val="26"/>
-              </w:rPr>
-              <w:t>TS %</w:t>
-            </w:r>
-          </w:p>
-        </w:tc>
-        <w:tc>
-          <w:tcPr>
-            <w:tcW w:w="844" w:type="dxa"/>
-            <w:tcBorders>
-              <w:top w:val="single" w:sz="12" w:space="0" w:color="auto"/>
-            </w:tcBorders>
-            <w:shd w:val="clear" w:color="auto" w:fill="auto"/>
-          </w:tcPr>
-          <w:p>
-            <w:pPr>
-              <w:rPr>
-                <w:color w:val="000000"/>
-                <w:sz w:val="26"/>
-                <w:szCs w:val="26"/>
-              </w:rPr>
-            </w:pPr>
-            <w:r>
-              <w:rPr>
-                <w:color w:val="000000"/>
-                <w:sz w:val="26"/>
-                <w:szCs w:val="26"/>
-              </w:rPr>
-              <w:t>Tiền thuế GTGT</w:t>
-            </w:r>
-          </w:p>
-        </w:tc>
-        <w:tc>
-          <w:tcPr>
-            <w:tcW w:w="845" w:type="dxa"/>
+          </w:tcPr>
+          <w:p>
+            <w:pPr>
+              <w:rPr>
+                <w:color w:val="000000"/>
+                <w:sz w:val="26"/>
+                <w:szCs w:val="26"/>
+                <w:lang w:val="en-US"/>
+              </w:rPr>
+            </w:pPr>
+            <w:r>
+              <w:rPr>
+                <w:color w:val="000000"/>
+                <w:sz w:val="26"/>
+                <w:szCs w:val="26"/>
+                <w:lang w:val="en-US"/>
+              </w:rPr>
+              <w:t>Phí khác</w:t>
+            </w:r>
+          </w:p>
+        </w:tc>
+        <w:tc>
+          <w:tcPr>
+            <w:tcW w:w="1253" w:type="dxa"/>
             <w:tcBorders>
               <w:top w:val="single" w:sz="12" w:space="0" w:color="auto"/>
               <w:right w:val="single" w:sz="12" w:space="0" w:color="auto"/>
@@ -5830,7 +5934,7 @@
         </w:trPr>
         <w:tc>
           <w:tcPr>
-            <w:tcW w:w="985" w:type="dxa"/>
+            <w:tcW w:w="795" w:type="dxa"/>
             <w:tcBorders>
               <w:left w:val="single" w:sz="12" w:space="0" w:color="auto"/>
             </w:tcBorders>
@@ -5856,7 +5960,55 @@
         </w:tc>
         <w:tc>
           <w:tcPr>
-            <w:tcW w:w="2329" w:type="dxa"/>
+            <w:tcW w:w="2131" w:type="dxa"/>
+            <w:gridSpan w:val="3"/>
+            <w:shd w:val="clear" w:color="auto" w:fill="auto"/>
+          </w:tcPr>
+          <w:p>
+            <w:pPr>
+              <w:rPr>
+                <w:color w:val="000000"/>
+                <w:sz w:val="26"/>
+                <w:szCs w:val="26"/>
+              </w:rPr>
+            </w:pPr>
+            <w:r>
+              <w:rPr>
+                <w:color w:val="000000"/>
+                <w:sz w:val="26"/>
+                <w:szCs w:val="26"/>
+              </w:rPr>
+              <w:t>2</w:t>
+            </w:r>
+          </w:p>
+        </w:tc>
+        <w:tc>
+          <w:tcPr>
+            <w:tcW w:w="751" w:type="dxa"/>
+            <w:gridSpan w:val="3"/>
+            <w:shd w:val="clear" w:color="auto" w:fill="auto"/>
+          </w:tcPr>
+          <w:p>
+            <w:pPr>
+              <w:rPr>
+                <w:color w:val="000000"/>
+                <w:sz w:val="26"/>
+                <w:szCs w:val="26"/>
+              </w:rPr>
+            </w:pPr>
+            <w:r>
+              <w:rPr>
+                <w:color w:val="000000"/>
+                <w:sz w:val="26"/>
+                <w:szCs w:val="26"/>
+              </w:rPr>
+              <w:t>3</w:t>
+            </w:r>
+          </w:p>
+        </w:tc>
+        <w:tc>
+          <w:tcPr>
+            <w:tcW w:w="1098" w:type="dxa"/>
             <w:gridSpan w:val="2"/>
             <w:shd w:val="clear" w:color="auto" w:fill="auto"/>
           </w:tcPr>
@@ -5874,13 +6026,37 @@
                 <w:sz w:val="26"/>
                 <w:szCs w:val="26"/>
               </w:rPr>
-              <w:t>2</w:t>
-            </w:r>
-          </w:p>
-        </w:tc>
-        <w:tc>
-          <w:tcPr>
-            <w:tcW w:w="719" w:type="dxa"/>
+              <w:t>4</w:t>
+            </w:r>
+          </w:p>
+        </w:tc>
+        <w:tc>
+          <w:tcPr>
+            <w:tcW w:w="992" w:type="dxa"/>
+            <w:gridSpan w:val="3"/>
+            <w:shd w:val="clear" w:color="auto" w:fill="auto"/>
+          </w:tcPr>
+          <w:p>
+            <w:pPr>
+              <w:rPr>
+                <w:color w:val="000000"/>
+                <w:sz w:val="26"/>
+                <w:szCs w:val="26"/>
+              </w:rPr>
+            </w:pPr>
+            <w:r>
+              <w:rPr>
+                <w:color w:val="000000"/>
+                <w:sz w:val="26"/>
+                <w:szCs w:val="26"/>
+              </w:rPr>
+              <w:t>5</w:t>
+            </w:r>
+          </w:p>
+        </w:tc>
+        <w:tc>
+          <w:tcPr>
+            <w:tcW w:w="1265" w:type="dxa"/>
             <w:gridSpan w:val="2"/>
             <w:shd w:val="clear" w:color="auto" w:fill="auto"/>
           </w:tcPr>
@@ -5898,100 +6074,29 @@
                 <w:sz w:val="26"/>
                 <w:szCs w:val="26"/>
               </w:rPr>
-              <w:t>3</w:t>
-            </w:r>
-          </w:p>
-        </w:tc>
-        <w:tc>
-          <w:tcPr>
-            <w:tcW w:w="1078" w:type="dxa"/>
-            <w:gridSpan w:val="2"/>
-            <w:shd w:val="clear" w:color="auto" w:fill="auto"/>
-          </w:tcPr>
-          <w:p>
-            <w:pPr>
-              <w:rPr>
-                <w:color w:val="000000"/>
-                <w:sz w:val="26"/>
-                <w:szCs w:val="26"/>
-              </w:rPr>
-            </w:pPr>
-            <w:r>
-              <w:rPr>
-                <w:color w:val="000000"/>
-                <w:sz w:val="26"/>
-                <w:szCs w:val="26"/>
-              </w:rPr>
-              <w:t>4</w:t>
-            </w:r>
-          </w:p>
-        </w:tc>
-        <w:tc>
-          <w:tcPr>
-            <w:tcW w:w="843" w:type="dxa"/>
-            <w:gridSpan w:val="2"/>
-            <w:shd w:val="clear" w:color="auto" w:fill="auto"/>
-          </w:tcPr>
-          <w:p>
-            <w:pPr>
-              <w:rPr>
-                <w:color w:val="000000"/>
-                <w:sz w:val="26"/>
-                <w:szCs w:val="26"/>
-              </w:rPr>
-            </w:pPr>
-            <w:r>
-              <w:rPr>
-                <w:color w:val="000000"/>
-                <w:sz w:val="26"/>
-                <w:szCs w:val="26"/>
-              </w:rPr>
-              <w:t>5</w:t>
-            </w:r>
-          </w:p>
-        </w:tc>
-        <w:tc>
-          <w:tcPr>
-            <w:tcW w:w="845" w:type="dxa"/>
-            <w:shd w:val="clear" w:color="auto" w:fill="auto"/>
-          </w:tcPr>
-          <w:p>
-            <w:pPr>
-              <w:rPr>
-                <w:color w:val="000000"/>
-                <w:sz w:val="26"/>
-                <w:szCs w:val="26"/>
-              </w:rPr>
-            </w:pPr>
-            <w:r>
-              <w:rPr>
-                <w:color w:val="000000"/>
-                <w:sz w:val="26"/>
-                <w:szCs w:val="26"/>
-              </w:rPr>
               <w:t>6=4x5</w:t>
             </w:r>
           </w:p>
         </w:tc>
         <w:tc>
           <w:tcPr>
-            <w:tcW w:w="842" w:type="dxa"/>
-            <w:gridSpan w:val="2"/>
-            <w:shd w:val="clear" w:color="auto" w:fill="auto"/>
-          </w:tcPr>
-          <w:p>
-            <w:pPr>
-              <w:rPr>
-                <w:color w:val="000000"/>
-                <w:sz w:val="26"/>
-                <w:szCs w:val="26"/>
-              </w:rPr>
-            </w:pPr>
-            <w:r>
-              <w:rPr>
-                <w:color w:val="000000"/>
-                <w:sz w:val="26"/>
-                <w:szCs w:val="26"/>
+            <w:tcW w:w="1045" w:type="dxa"/>
+          </w:tcPr>
+          <w:p>
+            <w:pPr>
+              <w:rPr>
+                <w:color w:val="000000"/>
+                <w:sz w:val="26"/>
+                <w:szCs w:val="26"/>
+                <w:lang w:val="en-US"/>
+              </w:rPr>
+            </w:pPr>
+            <w:r>
+              <w:rPr>
+                <w:color w:val="000000"/>
+                <w:sz w:val="26"/>
+                <w:szCs w:val="26"/>
+                <w:lang w:val="en-US"/>
               </w:rPr>
               <w:t>7</w:t>
             </w:r>
@@ -5999,30 +6104,7 @@
         </w:tc>
         <w:tc>
           <w:tcPr>
-            <w:tcW w:w="844" w:type="dxa"/>
-            <w:shd w:val="clear" w:color="auto" w:fill="auto"/>
-          </w:tcPr>
-          <w:p>
-            <w:pPr>
-              <w:rPr>
-                <w:color w:val="000000"/>
-                <w:sz w:val="26"/>
-                <w:szCs w:val="26"/>
-              </w:rPr>
-            </w:pPr>
-            <w:r>
-              <w:rPr>
-                <w:color w:val="000000"/>
-                <w:sz w:val="26"/>
-                <w:szCs w:val="26"/>
-              </w:rPr>
-              <w:t>8</w:t>
-            </w:r>
-          </w:p>
-        </w:tc>
-        <w:tc>
-          <w:tcPr>
-            <w:tcW w:w="845" w:type="dxa"/>
+            <w:tcW w:w="1253" w:type="dxa"/>
             <w:tcBorders>
               <w:right w:val="single" w:sz="12" w:space="0" w:color="auto"/>
             </w:tcBorders>
@@ -6042,7 +6124,7 @@
                 <w:sz w:val="26"/>
                 <w:szCs w:val="26"/>
               </w:rPr>
-              <w:t>9=6+8</w:t>
+              <w:t>8=7+6</w:t>
             </w:r>
           </w:p>
         </w:tc>
@@ -6053,7 +6135,7 @@
         </w:trPr>
         <w:tc>
           <w:tcPr>
-            <w:tcW w:w="985" w:type="dxa"/>
+            <w:tcW w:w="795" w:type="dxa"/>
             <w:tcBorders>
               <w:left w:val="single" w:sz="12" w:space="0" w:color="auto"/>
             </w:tcBorders>
@@ -6071,7 +6153,39 @@
         </w:tc>
         <w:tc>
           <w:tcPr>
-            <w:tcW w:w="2329" w:type="dxa"/>
+            <w:tcW w:w="2131" w:type="dxa"/>
+            <w:gridSpan w:val="3"/>
+            <w:shd w:val="clear" w:color="auto" w:fill="auto"/>
+          </w:tcPr>
+          <w:p>
+            <w:pPr>
+              <w:rPr>
+                <w:color w:val="000000"/>
+                <w:sz w:val="26"/>
+                <w:szCs w:val="26"/>
+              </w:rPr>
+            </w:pPr>
+          </w:p>
+        </w:tc>
+        <w:tc>
+          <w:tcPr>
+            <w:tcW w:w="751" w:type="dxa"/>
+            <w:gridSpan w:val="3"/>
+            <w:shd w:val="clear" w:color="auto" w:fill="auto"/>
+          </w:tcPr>
+          <w:p>
+            <w:pPr>
+              <w:rPr>
+                <w:color w:val="000000"/>
+                <w:sz w:val="26"/>
+                <w:szCs w:val="26"/>
+              </w:rPr>
+            </w:pPr>
+          </w:p>
+        </w:tc>
+        <w:tc>
+          <w:tcPr>
+            <w:tcW w:w="1098" w:type="dxa"/>
             <w:gridSpan w:val="2"/>
             <w:shd w:val="clear" w:color="auto" w:fill="auto"/>
           </w:tcPr>
@@ -6087,7 +6201,23 @@
         </w:tc>
         <w:tc>
           <w:tcPr>
-            <w:tcW w:w="719" w:type="dxa"/>
+            <w:tcW w:w="992" w:type="dxa"/>
+            <w:gridSpan w:val="3"/>
+            <w:shd w:val="clear" w:color="auto" w:fill="auto"/>
+          </w:tcPr>
+          <w:p>
+            <w:pPr>
+              <w:rPr>
+                <w:color w:val="000000"/>
+                <w:sz w:val="26"/>
+                <w:szCs w:val="26"/>
+              </w:rPr>
+            </w:pPr>
+          </w:p>
+        </w:tc>
+        <w:tc>
+          <w:tcPr>
+            <w:tcW w:w="1265" w:type="dxa"/>
             <w:gridSpan w:val="2"/>
             <w:shd w:val="clear" w:color="auto" w:fill="auto"/>
           </w:tcPr>
@@ -6103,85 +6233,21 @@
         </w:tc>
         <w:tc>
           <w:tcPr>
-            <w:tcW w:w="1078" w:type="dxa"/>
-            <w:gridSpan w:val="2"/>
-            <w:shd w:val="clear" w:color="auto" w:fill="auto"/>
-          </w:tcPr>
-          <w:p>
-            <w:pPr>
-              <w:rPr>
-                <w:color w:val="000000"/>
-                <w:sz w:val="26"/>
-                <w:szCs w:val="26"/>
-              </w:rPr>
-            </w:pPr>
-          </w:p>
-        </w:tc>
-        <w:tc>
-          <w:tcPr>
-            <w:tcW w:w="843" w:type="dxa"/>
-            <w:gridSpan w:val="2"/>
-            <w:shd w:val="clear" w:color="auto" w:fill="auto"/>
-          </w:tcPr>
-          <w:p>
-            <w:pPr>
-              <w:rPr>
-                <w:color w:val="000000"/>
-                <w:sz w:val="26"/>
-                <w:szCs w:val="26"/>
-              </w:rPr>
-            </w:pPr>
-          </w:p>
-        </w:tc>
-        <w:tc>
-          <w:tcPr>
-            <w:tcW w:w="845" w:type="dxa"/>
-            <w:shd w:val="clear" w:color="auto" w:fill="auto"/>
-          </w:tcPr>
-          <w:p>
-            <w:pPr>
-              <w:rPr>
-                <w:color w:val="000000"/>
-                <w:sz w:val="26"/>
-                <w:szCs w:val="26"/>
-              </w:rPr>
-            </w:pPr>
-          </w:p>
-        </w:tc>
-        <w:tc>
-          <w:tcPr>
-            <w:tcW w:w="842" w:type="dxa"/>
-            <w:gridSpan w:val="2"/>
-            <w:shd w:val="clear" w:color="auto" w:fill="auto"/>
-          </w:tcPr>
-          <w:p>
-            <w:pPr>
-              <w:rPr>
-                <w:color w:val="000000"/>
-                <w:sz w:val="26"/>
-                <w:szCs w:val="26"/>
-              </w:rPr>
-            </w:pPr>
-          </w:p>
-        </w:tc>
-        <w:tc>
-          <w:tcPr>
-            <w:tcW w:w="844" w:type="dxa"/>
-            <w:shd w:val="clear" w:color="auto" w:fill="auto"/>
-          </w:tcPr>
-          <w:p>
-            <w:pPr>
-              <w:rPr>
-                <w:color w:val="000000"/>
-                <w:sz w:val="26"/>
-                <w:szCs w:val="26"/>
-              </w:rPr>
-            </w:pPr>
-          </w:p>
-        </w:tc>
-        <w:tc>
-          <w:tcPr>
-            <w:tcW w:w="845" w:type="dxa"/>
+            <w:tcW w:w="1045" w:type="dxa"/>
+          </w:tcPr>
+          <w:p>
+            <w:pPr>
+              <w:rPr>
+                <w:color w:val="000000"/>
+                <w:sz w:val="26"/>
+                <w:szCs w:val="26"/>
+              </w:rPr>
+            </w:pPr>
+          </w:p>
+        </w:tc>
+        <w:tc>
+          <w:tcPr>
+            <w:tcW w:w="1253" w:type="dxa"/>
             <w:tcBorders>
               <w:right w:val="single" w:sz="12" w:space="0" w:color="auto"/>
             </w:tcBorders>
@@ -6201,8 +6267,8 @@
       <w:tr>
         <w:tc>
           <w:tcPr>
-            <w:tcW w:w="5954" w:type="dxa"/>
-            <w:gridSpan w:val="9"/>
+            <w:tcW w:w="5767" w:type="dxa"/>
+            <w:gridSpan w:val="12"/>
             <w:tcBorders>
               <w:left w:val="single" w:sz="12" w:space="0" w:color="auto"/>
             </w:tcBorders>
@@ -6228,7 +6294,8 @@
         </w:tc>
         <w:tc>
           <w:tcPr>
-            <w:tcW w:w="845" w:type="dxa"/>
+            <w:tcW w:w="1265" w:type="dxa"/>
+            <w:gridSpan w:val="2"/>
             <w:shd w:val="clear" w:color="auto" w:fill="auto"/>
           </w:tcPr>
           <w:p>
@@ -6251,38 +6318,23 @@
         </w:tc>
         <w:tc>
           <w:tcPr>
-            <w:tcW w:w="842" w:type="dxa"/>
-            <w:gridSpan w:val="2"/>
-            <w:shd w:val="clear" w:color="auto" w:fill="auto"/>
-          </w:tcPr>
-          <w:p>
-            <w:pPr>
-              <w:rPr>
-                <w:color w:val="000000"/>
-                <w:sz w:val="26"/>
-                <w:szCs w:val="26"/>
-              </w:rPr>
-            </w:pPr>
-          </w:p>
-        </w:tc>
-        <w:tc>
-          <w:tcPr>
-            <w:tcW w:w="844" w:type="dxa"/>
-            <w:shd w:val="clear" w:color="auto" w:fill="auto"/>
-          </w:tcPr>
-          <w:p>
-            <w:pPr>
-              <w:rPr>
-                <w:color w:val="000000"/>
-                <w:sz w:val="26"/>
-                <w:szCs w:val="26"/>
-              </w:rPr>
-            </w:pPr>
-            <w:r>
-              <w:rPr>
-                <w:color w:val="000000"/>
-                <w:sz w:val="26"/>
-                <w:szCs w:val="26"/>
+            <w:tcW w:w="1045" w:type="dxa"/>
+          </w:tcPr>
+          <w:p>
+            <w:pPr>
+              <w:rPr>
+                <w:color w:val="000000"/>
+                <w:sz w:val="26"/>
+                <w:szCs w:val="26"/>
+                <w:lang w:val="en-US"/>
+              </w:rPr>
+            </w:pPr>
+            <w:r>
+              <w:rPr>
+                <w:color w:val="000000"/>
+                <w:sz w:val="26"/>
+                <w:szCs w:val="26"/>
+                <w:lang w:val="en-US"/>
               </w:rPr>
               <w:t>0</w:t>
             </w:r>
@@ -6290,7 +6342,7 @@
         </w:tc>
         <w:tc>
           <w:tcPr>
-            <w:tcW w:w="845" w:type="dxa"/>
+            <w:tcW w:w="1253" w:type="dxa"/>
             <w:tcBorders>
               <w:right w:val="single" w:sz="12" w:space="0" w:color="auto"/>
             </w:tcBorders>
@@ -6318,7 +6370,27 @@
       <w:tr>
         <w:tc>
           <w:tcPr>
-            <w:tcW w:w="9330" w:type="dxa"/>
+            <w:tcW w:w="1321" w:type="dxa"/>
+            <w:gridSpan w:val="2"/>
+            <w:tcBorders>
+              <w:left w:val="single" w:sz="12" w:space="0" w:color="auto"/>
+              <w:bottom w:val="single" w:sz="12" w:space="0" w:color="auto"/>
+              <w:right w:val="single" w:sz="12" w:space="0" w:color="auto"/>
+            </w:tcBorders>
+          </w:tcPr>
+          <w:p>
+            <w:pPr>
+              <w:rPr>
+                <w:color w:val="000000"/>
+                <w:sz w:val="26"/>
+                <w:szCs w:val="26"/>
+              </w:rPr>
+            </w:pPr>
+          </w:p>
+        </w:tc>
+        <w:tc>
+          <w:tcPr>
+            <w:tcW w:w="8009" w:type="dxa"/>
             <w:gridSpan w:val="14"/>
             <w:tcBorders>
               <w:left w:val="single" w:sz="12" w:space="0" w:color="auto"/>
@@ -6352,8 +6424,8 @@
         </w:trPr>
         <w:tc>
           <w:tcPr>
-            <w:tcW w:w="4662" w:type="dxa"/>
-            <w:gridSpan w:val="6"/>
+            <w:tcW w:w="4095" w:type="dxa"/>
+            <w:gridSpan w:val="8"/>
             <w:tcBorders>
               <w:top w:val="single" w:sz="12" w:space="0" w:color="auto"/>
               <w:left w:val="single" w:sz="12" w:space="0" w:color="auto"/>
@@ -6385,8 +6457,31 @@
         </w:tc>
         <w:tc>
           <w:tcPr>
-            <w:tcW w:w="4668" w:type="dxa"/>
-            <w:gridSpan w:val="8"/>
+            <w:tcW w:w="1312" w:type="dxa"/>
+            <w:gridSpan w:val="3"/>
+            <w:tcBorders>
+              <w:top w:val="single" w:sz="12" w:space="0" w:color="auto"/>
+              <w:bottom w:val="single" w:sz="12" w:space="0" w:color="000000"/>
+            </w:tcBorders>
+          </w:tcPr>
+          <w:p>
+            <w:pPr>
+              <w:tabs>
+                <w:tab w:val="center" w:pos="1162"/>
+                <w:tab w:val="center" w:pos="7252"/>
+              </w:tabs>
+              <w:rPr>
+                <w:color w:val="000000"/>
+                <w:sz w:val="26"/>
+                <w:szCs w:val="26"/>
+              </w:rPr>
+            </w:pPr>
+          </w:p>
+        </w:tc>
+        <w:tc>
+          <w:tcPr>
+            <w:tcW w:w="3923" w:type="dxa"/>
+            <w:gridSpan w:val="5"/>
             <w:tcBorders>
               <w:top w:val="single" w:sz="12" w:space="0" w:color="auto"/>
               <w:bottom w:val="single" w:sz="12" w:space="0" w:color="000000"/>
@@ -6622,7 +6717,6 @@
           <w:color w:val="000000"/>
           <w:szCs w:val="26"/>
         </w:rPr>
-        <w:lastRenderedPageBreak/>
         <w:t>Cuối mỗi tháng, hệ thống sẽ thống kê doanh thu theo tháng. Doanh thu theo tháng được tính bằng doanh thu theo ngày trong tháng đó và doanh thu trả góp</w:t>
       </w:r>
       <w:r>
@@ -6646,6 +6740,7 @@
         <w:rPr>
           <w:lang w:val="en-US"/>
         </w:rPr>
+        <w:lastRenderedPageBreak/>
         <w:t>Quản lý kho</w:t>
       </w:r>
       <w:bookmarkEnd w:id="22"/>
@@ -7558,7 +7653,6 @@
                 <w:sz w:val="26"/>
                 <w:szCs w:val="26"/>
               </w:rPr>
-              <w:lastRenderedPageBreak/>
               <w:t>Người lập phiếu</w:t>
             </w:r>
           </w:p>
@@ -7662,6 +7756,7 @@
                 <w:sz w:val="26"/>
                 <w:szCs w:val="26"/>
               </w:rPr>
+              <w:lastRenderedPageBreak/>
               <w:t>Mã hàng hóa</w:t>
             </w:r>
           </w:p>
@@ -10714,7 +10809,16 @@
           <w:sz w:val="26"/>
           <w:szCs w:val="26"/>
         </w:rPr>
-        <w:t xml:space="preserve">Khi nhận được yêu cầu đổi hàng của khách hàng từ nhân viên bán hàng do lý do gì đó, thì quản kho sẽ lập phiếu trả hoàn trả hàng giống như trên và lập phiếu xuất kho món hàng vừa được yêu cầu đổi. </w:t>
+        <w:t xml:space="preserve">Khi nhận được yêu cầu đổi hàng của khách hàng từ nhân viên bán hàng do lý do gì </w:t>
+      </w:r>
+      <w:r>
+        <w:rPr>
+          <w:color w:val="000000"/>
+          <w:sz w:val="26"/>
+          <w:szCs w:val="26"/>
+        </w:rPr>
+        <w:lastRenderedPageBreak/>
+        <w:t xml:space="preserve">đó, thì quản kho sẽ lập phiếu trả hoàn trả hàng giống như trên và lập phiếu xuất kho món hàng vừa được yêu cầu đổi. </w:t>
       </w:r>
     </w:p>
     <w:p>
@@ -12143,7 +12247,39 @@
           <w:sz w:val="26"/>
           <w:szCs w:val="26"/>
         </w:rPr>
-        <w:t xml:space="preserve">của cửa hàng. Phiếu bảo hành có thông tin của khách hàng, thông tin về sản phẩm, ngày mua hàng và thông tin về thời hạn bảo hành. Khi khách hàng mang hàng tới bảo hành, Nhân viên bảo hành sẽ tiếp nhận (quét serial/imei)  kiểm tra thời gian bảo hành của sản phẩm, nếu còn trong thời hạn bảo hành thì nhân viên bảo hành sẽ lập một phiếu tiếp nhận bảo hành. Phiếu tiếp nhận bảo hành có các thông tin của khách hàng, thông tin sản phẩm cần bảo hành, sản phẩm thuộc </w:t>
+        <w:t>của cửa hàng. Phiếu bảo hành có thông tin của khách hàng, thông tin về sản phẩm, ngày mua hàng và thông tin về thời hạn bảo hành. Khi khách hàng mang hàng tới bảo hành, Nhân viên bảo hành sẽ tiếp nhận (quét serial/imei)  kiểm tra thời gian bảo hành của sản phẩm, nếu còn trong thời hạn bảo hành thì nhân viên bảo hành sẽ lập một phiếu tiếp nhận bảo hành. Phiếu tiếp nhận bảo hành có các thông tin của khách hàng, thông tin sản phẩm cần bảo hành, sản phẩm thuộc hình thức bảo hành nào(tại chỗ, hoặc chuyển tới trung tâm bảo hành, nhà phân phối), thông tin phiếu bảo hành, mô tả lỗi, hẹn ngày tới lấy sản phẩm. Nhân viên b</w:t>
+      </w:r>
+      <w:r>
+        <w:rPr>
+          <w:color w:val="000000"/>
+          <w:sz w:val="26"/>
+          <w:szCs w:val="26"/>
+        </w:rPr>
+        <w:t xml:space="preserve">ảo hành lập phiếu xuất linh kiện </w:t>
+      </w:r>
+      <w:r>
+        <w:rPr>
+          <w:color w:val="000000"/>
+          <w:sz w:val="26"/>
+          <w:szCs w:val="26"/>
+        </w:rPr>
+        <w:t>để sửa chữa gồm thông tin của kỹ thuật viên, thông tin phiếu bảo hà</w:t>
+      </w:r>
+      <w:r>
+        <w:rPr>
+          <w:color w:val="000000"/>
+          <w:sz w:val="26"/>
+          <w:szCs w:val="26"/>
+        </w:rPr>
+        <w:t>nh, kho sẽ lập phiếu xuất linh kiện</w:t>
+      </w:r>
+      <w:r>
+        <w:rPr>
+          <w:color w:val="000000"/>
+          <w:sz w:val="26"/>
+          <w:szCs w:val="26"/>
+        </w:rPr>
+        <w:t xml:space="preserve"> để bảo hành. Thông tin </w:t>
       </w:r>
       <w:r>
         <w:rPr>
@@ -12152,39 +12288,7 @@
           <w:szCs w:val="26"/>
         </w:rPr>
         <w:lastRenderedPageBreak/>
-        <w:t>hình thức bảo hành nào(tại chỗ, hoặc chuyển tới trung tâm bảo hành, nhà phân phối), thông tin phiếu bảo hành, mô tả lỗi, hẹn ngày tới lấy sản phẩm. Nhân viên b</w:t>
-      </w:r>
-      <w:r>
-        <w:rPr>
-          <w:color w:val="000000"/>
-          <w:sz w:val="26"/>
-          <w:szCs w:val="26"/>
-        </w:rPr>
-        <w:t xml:space="preserve">ảo hành lập phiếu xuất linh kiện </w:t>
-      </w:r>
-      <w:r>
-        <w:rPr>
-          <w:color w:val="000000"/>
-          <w:sz w:val="26"/>
-          <w:szCs w:val="26"/>
-        </w:rPr>
-        <w:t>để sửa chữa gồm thông tin của kỹ thuật viên, thông tin phiếu bảo hà</w:t>
-      </w:r>
-      <w:r>
-        <w:rPr>
-          <w:color w:val="000000"/>
-          <w:sz w:val="26"/>
-          <w:szCs w:val="26"/>
-        </w:rPr>
-        <w:t>nh, kho sẽ lập phiếu xuất linh kiện</w:t>
-      </w:r>
-      <w:r>
-        <w:rPr>
-          <w:color w:val="000000"/>
-          <w:sz w:val="26"/>
-          <w:szCs w:val="26"/>
-        </w:rPr>
-        <w:t xml:space="preserve"> để bảo hành. Thông tin bảo hành lưu vào lịch sử bảo hành của sản phẩm với số serial/imei. Khi bảo hành xong, thì sẽ chấm điểm kỹ thuật cho nhân viên bảo hành. Khi khách hàng tới lấy sản phẩm, nhân viên bảo hành sẽ lập phiếu trả hàng bảo hành gồm thông tin của khách hàng, thông tin sản phẩm, thông tin phiếu bảo hành, mô tả lỗi, ngày bảo hành, ngày nhận sản phẩm.</w:t>
+        <w:t>bảo hành lưu vào lịch sử bảo hành của sản phẩm với số serial/imei. Khi bảo hành xong, thì sẽ chấm điểm kỹ thuật cho nhân viên bảo hành. Khi khách hàng tới lấy sản phẩm, nhân viên bảo hành sẽ lập phiếu trả hàng bảo hành gồm thông tin của khách hàng, thông tin sản phẩm, thông tin phiếu bảo hành, mô tả lỗi, ngày bảo hành, ngày nhận sản phẩm.</w:t>
       </w:r>
     </w:p>
     <w:p>
@@ -14063,7 +14167,6 @@
         <w:rPr>
           <w:lang w:val="en-US"/>
         </w:rPr>
-        <w:lastRenderedPageBreak/>
         <w:t xml:space="preserve">[1] </w:t>
       </w:r>
       <w:hyperlink r:id="rId10" w:history="1">
@@ -14319,7 +14422,7 @@
               <w:rStyle w:val="PageNumber"/>
               <w:noProof/>
             </w:rPr>
-            <w:t>14</w:t>
+            <w:t>7</w:t>
           </w:r>
           <w:r>
             <w:rPr>
@@ -16911,7 +17014,7 @@
 </file>
 
 <file path=customXml/itemProps1.xml><?xml version="1.0" encoding="utf-8"?>
-<ds:datastoreItem xmlns:ds="http://schemas.openxmlformats.org/officeDocument/2006/customXml" ds:itemID="{5E1AE1F5-1C75-4902-974C-EE70B2633E13}">
+<ds:datastoreItem xmlns:ds="http://schemas.openxmlformats.org/officeDocument/2006/customXml" ds:itemID="{7C8D0C23-F9F3-4B3E-909C-9080F97D9BB2}">
   <ds:schemaRefs>
     <ds:schemaRef ds:uri="http://schemas.openxmlformats.org/officeDocument/2006/bibliography"/>
   </ds:schemaRefs>

</xml_diff>

<commit_message>
Update quy trình đổi trả, thêm file quy định đổi trả
</commit_message>
<xml_diff>
--- a/Reports/2-PhatBieuBaiToan.docx
+++ b/Reports/2-PhatBieuBaiToan.docx
@@ -618,9 +618,18 @@
               <w:jc w:val="center"/>
               <w:rPr>
                 <w:rFonts w:eastAsia="SimSun"/>
+                <w:color w:val="0000FF"/>
                 <w:lang w:val="en-US"/>
               </w:rPr>
             </w:pPr>
+            <w:r>
+              <w:rPr>
+                <w:rFonts w:eastAsia="SimSun"/>
+                <w:color w:val="0000FF"/>
+                <w:lang w:val="en-US"/>
+              </w:rPr>
+              <w:t>5/11/2015</w:t>
+            </w:r>
           </w:p>
         </w:tc>
         <w:tc>
@@ -640,9 +649,18 @@
               <w:jc w:val="center"/>
               <w:rPr>
                 <w:rFonts w:eastAsia="SimSun"/>
+                <w:color w:val="0000FF"/>
                 <w:lang w:val="en-US"/>
               </w:rPr>
             </w:pPr>
+            <w:r>
+              <w:rPr>
+                <w:rFonts w:eastAsia="SimSun"/>
+                <w:color w:val="0000FF"/>
+                <w:lang w:val="en-US"/>
+              </w:rPr>
+              <w:t>0.2</w:t>
+            </w:r>
           </w:p>
         </w:tc>
         <w:tc>
@@ -662,9 +680,18 @@
               <w:jc w:val="both"/>
               <w:rPr>
                 <w:rFonts w:eastAsia="SimSun"/>
+                <w:color w:val="0000FF"/>
                 <w:lang w:val="en-US"/>
               </w:rPr>
             </w:pPr>
+            <w:r>
+              <w:rPr>
+                <w:rFonts w:eastAsia="SimSun"/>
+                <w:color w:val="0000FF"/>
+                <w:lang w:val="en-US"/>
+              </w:rPr>
+              <w:t>Cập nhật nghiệp vụ đổi trả. Thêm quy định về đổi/trả hàng.</w:t>
+            </w:r>
           </w:p>
         </w:tc>
         <w:tc>
@@ -684,9 +711,18 @@
               <w:jc w:val="both"/>
               <w:rPr>
                 <w:rFonts w:eastAsia="SimSun"/>
+                <w:color w:val="0000FF"/>
                 <w:lang w:val="en-US"/>
               </w:rPr>
             </w:pPr>
+            <w:r>
+              <w:rPr>
+                <w:rFonts w:eastAsia="SimSun"/>
+                <w:color w:val="0000FF"/>
+                <w:lang w:val="en-US"/>
+              </w:rPr>
+              <w:t>Hồ thị Thanh Thảo</w:t>
+            </w:r>
           </w:p>
         </w:tc>
       </w:tr>
@@ -2369,6 +2405,8 @@
         </w:rPr>
         <w:t>Bộ phận kho : quản lý về công việc xuất nhập kho, kiểm tra lượng tồn vào cuối ngày để nhập hàng kịp thời.</w:t>
       </w:r>
+      <w:bookmarkStart w:id="4" w:name="_GoBack"/>
+      <w:bookmarkEnd w:id="4"/>
     </w:p>
     <w:p>
       <w:pPr>
@@ -2586,16 +2624,16 @@
           <w:lang w:val="en-US"/>
         </w:rPr>
       </w:pPr>
-      <w:bookmarkStart w:id="4" w:name="_Toc431375129"/>
-      <w:bookmarkStart w:id="5" w:name="_Toc432603101"/>
+      <w:bookmarkStart w:id="5" w:name="_Toc431375129"/>
+      <w:bookmarkStart w:id="6" w:name="_Toc432603101"/>
       <w:r>
         <w:rPr>
           <w:lang w:val="en-US"/>
         </w:rPr>
         <w:t>Nhận xét</w:t>
       </w:r>
-      <w:bookmarkEnd w:id="4"/>
       <w:bookmarkEnd w:id="5"/>
+      <w:bookmarkEnd w:id="6"/>
     </w:p>
     <w:p>
       <w:pPr>
@@ -2789,16 +2827,16 @@
           <w:lang w:val="en-US"/>
         </w:rPr>
       </w:pPr>
-      <w:bookmarkStart w:id="6" w:name="_Toc431375130"/>
-      <w:bookmarkStart w:id="7" w:name="_Toc432603102"/>
+      <w:bookmarkStart w:id="7" w:name="_Toc431375130"/>
+      <w:bookmarkStart w:id="8" w:name="_Toc432603102"/>
       <w:r>
         <w:rPr>
           <w:lang w:val="en-US"/>
         </w:rPr>
         <w:t>Mô tả hệ thống</w:t>
       </w:r>
-      <w:bookmarkEnd w:id="6"/>
       <w:bookmarkEnd w:id="7"/>
+      <w:bookmarkEnd w:id="8"/>
     </w:p>
     <w:p>
       <w:pPr>
@@ -2807,16 +2845,16 @@
           <w:lang w:val="en-US"/>
         </w:rPr>
       </w:pPr>
-      <w:bookmarkStart w:id="8" w:name="_Toc431375131"/>
-      <w:bookmarkStart w:id="9" w:name="_Toc432603103"/>
+      <w:bookmarkStart w:id="9" w:name="_Toc431375131"/>
+      <w:bookmarkStart w:id="10" w:name="_Toc432603103"/>
       <w:r>
         <w:rPr>
           <w:lang w:val="en-US"/>
         </w:rPr>
         <w:t>Quản lý nhân viên</w:t>
       </w:r>
-      <w:bookmarkEnd w:id="8"/>
       <w:bookmarkEnd w:id="9"/>
+      <w:bookmarkEnd w:id="10"/>
     </w:p>
     <w:p>
       <w:pPr>
@@ -3384,7 +3422,7 @@
                 <w:szCs w:val="26"/>
               </w:rPr>
             </w:pPr>
-            <w:commentRangeStart w:id="10"/>
+            <w:commentRangeStart w:id="11"/>
             <w:r>
               <w:rPr>
                 <w:color w:val="000000"/>
@@ -3392,14 +3430,14 @@
               </w:rPr>
               <w:t>Lọai hợp đồng</w:t>
             </w:r>
-            <w:commentRangeEnd w:id="10"/>
+            <w:commentRangeEnd w:id="11"/>
             <w:r>
               <w:rPr>
                 <w:rStyle w:val="CommentReference"/>
                 <w:rFonts w:eastAsia="Times New Roman"/>
                 <w:lang w:val="vi-VN"/>
               </w:rPr>
-              <w:commentReference w:id="10"/>
+              <w:commentReference w:id="11"/>
             </w:r>
           </w:p>
         </w:tc>
@@ -3481,8 +3519,8 @@
           <w:lang w:val="en-US"/>
         </w:rPr>
       </w:pPr>
-      <w:bookmarkStart w:id="11" w:name="_Toc431375132"/>
-      <w:bookmarkStart w:id="12" w:name="_Toc432603104"/>
+      <w:bookmarkStart w:id="12" w:name="_Toc431375132"/>
+      <w:bookmarkStart w:id="13" w:name="_Toc432603104"/>
       <w:r>
         <w:rPr>
           <w:lang w:val="en-US"/>
@@ -3490,8 +3528,8 @@
         <w:lastRenderedPageBreak/>
         <w:t>Quản lý khách hàng</w:t>
       </w:r>
-      <w:bookmarkEnd w:id="11"/>
       <w:bookmarkEnd w:id="12"/>
+      <w:bookmarkEnd w:id="13"/>
     </w:p>
     <w:p>
       <w:pPr>
@@ -4049,8 +4087,8 @@
           <w:lang w:val="en-US"/>
         </w:rPr>
       </w:pPr>
-      <w:bookmarkStart w:id="13" w:name="_Toc431375133"/>
-      <w:bookmarkStart w:id="14" w:name="_Toc432603105"/>
+      <w:bookmarkStart w:id="14" w:name="_Toc431375133"/>
+      <w:bookmarkStart w:id="15" w:name="_Toc432603105"/>
       <w:r>
         <w:rPr>
           <w:lang w:val="en-US"/>
@@ -4063,59 +4101,7 @@
         </w:rPr>
         <w:t>hàng</w:t>
       </w:r>
-      <w:bookmarkEnd w:id="13"/>
       <w:bookmarkEnd w:id="14"/>
-    </w:p>
-    <w:p>
-      <w:pPr>
-        <w:rPr>
-          <w:sz w:val="26"/>
-          <w:szCs w:val="26"/>
-          <w:lang w:val="en-US"/>
-        </w:rPr>
-      </w:pPr>
-      <w:r>
-        <w:rPr>
-          <w:sz w:val="26"/>
-          <w:szCs w:val="26"/>
-          <w:lang w:val="en-US"/>
-        </w:rPr>
-        <w:t>Quy trình Bán hàng bắt đầu từ khi khách hàng đặt lệnh mua hàng tới khi hàng hóa được phân phối đến khách hàng và nhận được tiền thanh toán của khách hàng.</w:t>
-      </w:r>
-    </w:p>
-    <w:p>
-      <w:pPr>
-        <w:rPr>
-          <w:sz w:val="26"/>
-          <w:szCs w:val="26"/>
-          <w:lang w:val="en-US"/>
-        </w:rPr>
-      </w:pPr>
-      <w:r>
-        <w:rPr>
-          <w:sz w:val="26"/>
-          <w:szCs w:val="26"/>
-          <w:lang w:val="en-US"/>
-        </w:rPr>
-        <w:t>Đi từ bước đầu tiên là bán hàng, giai đoạn khách hàng chọn/đặt mua sản phẩm. Sau đó là thanh toán, khách hàng chọn được sản phẩm sẽ thanh toán tại quầy thu ngân. Cuối mỗi ngày, thu ngân báo cáo kết quả thống kê. Quy trình bán hàng ngoài ra cũng xuất hiện những nghiệp vụ khác như đổi, trả hàng.</w:t>
-      </w:r>
-    </w:p>
-    <w:p>
-      <w:pPr>
-        <w:pStyle w:val="Heading3"/>
-        <w:rPr>
-          <w:sz w:val="26"/>
-          <w:szCs w:val="26"/>
-          <w:lang w:val="en-US"/>
-        </w:rPr>
-      </w:pPr>
-      <w:bookmarkStart w:id="15" w:name="_Toc432603106"/>
-      <w:r>
-        <w:rPr>
-          <w:lang w:val="en-US"/>
-        </w:rPr>
-        <w:t>Bán hàng</w:t>
-      </w:r>
       <w:bookmarkEnd w:id="15"/>
     </w:p>
     <w:p>
@@ -4132,7 +4118,75 @@
           <w:szCs w:val="26"/>
           <w:lang w:val="en-US"/>
         </w:rPr>
-        <w:t>Có thể phân chia việc bán hành thành 2 loại lớn: bán sỉ và bán lẻ.</w:t>
+        <w:t>Quy trình Bán hàng bắt đầu từ khi khách hàng đặt lệnh mua hàng tới khi hàng hóa được phân phối đến khách hàng và nhận được tiền thanh toán của khách hàng.</w:t>
+      </w:r>
+    </w:p>
+    <w:p>
+      <w:pPr>
+        <w:rPr>
+          <w:sz w:val="26"/>
+          <w:szCs w:val="26"/>
+          <w:lang w:val="en-US"/>
+        </w:rPr>
+      </w:pPr>
+      <w:r>
+        <w:rPr>
+          <w:sz w:val="26"/>
+          <w:szCs w:val="26"/>
+          <w:lang w:val="en-US"/>
+        </w:rPr>
+        <w:t>Đi từ bước đầu tiên là bán hàng, giai đoạn khách hàng chọn/đặt mua sản phẩm. Sau đó là thanh toán, khách hàng chọn được sản phẩm sẽ thanh toán tại quầy thu ngân. Cuối mỗi ngày, thu ngân báo cáo kết quả thống kê. Quy trình bán hàng ngoài ra cũng xuất hiện những nghiệp vụ khác như đổi, trả hàng.</w:t>
+      </w:r>
+    </w:p>
+    <w:p>
+      <w:pPr>
+        <w:pStyle w:val="Heading3"/>
+        <w:rPr>
+          <w:sz w:val="26"/>
+          <w:szCs w:val="26"/>
+          <w:lang w:val="en-US"/>
+        </w:rPr>
+      </w:pPr>
+      <w:bookmarkStart w:id="16" w:name="_Toc432603106"/>
+      <w:r>
+        <w:rPr>
+          <w:lang w:val="en-US"/>
+        </w:rPr>
+        <w:t>Bán hàng</w:t>
+      </w:r>
+      <w:bookmarkEnd w:id="16"/>
+    </w:p>
+    <w:p>
+      <w:pPr>
+        <w:rPr>
+          <w:sz w:val="26"/>
+          <w:szCs w:val="26"/>
+          <w:lang w:val="en-US"/>
+        </w:rPr>
+      </w:pPr>
+      <w:r>
+        <w:rPr>
+          <w:sz w:val="26"/>
+          <w:szCs w:val="26"/>
+          <w:lang w:val="en-US"/>
+        </w:rPr>
+        <w:t>Có</w:t>
+      </w:r>
+      <w:r>
+        <w:rPr>
+          <w:sz w:val="26"/>
+          <w:szCs w:val="26"/>
+          <w:lang w:val="en-US"/>
+        </w:rPr>
+        <w:t xml:space="preserve"> thể phân chia việc bán hàng</w:t>
+      </w:r>
+      <w:r>
+        <w:rPr>
+          <w:sz w:val="26"/>
+          <w:szCs w:val="26"/>
+          <w:lang w:val="en-US"/>
+        </w:rPr>
+        <w:t xml:space="preserve"> thành 2 loại lớn: bán sỉ và bán lẻ.</w:t>
       </w:r>
     </w:p>
     <w:p>
@@ -4399,11 +4453,11 @@
       <w:pPr>
         <w:pStyle w:val="Heading3"/>
       </w:pPr>
-      <w:bookmarkStart w:id="16" w:name="_Toc432603107"/>
+      <w:bookmarkStart w:id="17" w:name="_Toc432603107"/>
       <w:r>
         <w:t>Thanh toán</w:t>
       </w:r>
-      <w:bookmarkEnd w:id="16"/>
+      <w:bookmarkEnd w:id="17"/>
     </w:p>
     <w:p>
       <w:pPr>
@@ -4563,8 +4617,8 @@
           <w:szCs w:val="26"/>
         </w:rPr>
       </w:pPr>
-      <w:bookmarkStart w:id="17" w:name="OLE_LINK3"/>
-      <w:bookmarkStart w:id="18" w:name="OLE_LINK4"/>
+      <w:bookmarkStart w:id="18" w:name="OLE_LINK3"/>
+      <w:bookmarkStart w:id="19" w:name="OLE_LINK4"/>
       <w:r>
         <w:rPr>
           <w:b/>
@@ -4580,8 +4634,8 @@
         </w:rPr>
         <w:t>.</w:t>
       </w:r>
-      <w:bookmarkEnd w:id="17"/>
       <w:bookmarkEnd w:id="18"/>
+      <w:bookmarkEnd w:id="19"/>
       <w:r>
         <w:rPr>
           <w:color w:val="000000"/>
@@ -4779,16 +4833,7 @@
           <w:color w:val="000000"/>
           <w:szCs w:val="26"/>
         </w:rPr>
-        <w:t>: khách hàng thanh toán bằng cách gửi tiền qua tài khoản ngân hàng. Sau khi chuyển khoản, bộ phận thu ngân kiểm tra thông qua hệ thống trang web của ngân hàng để kiểm tra đã có tiền chưa. Nế</w:t>
-      </w:r>
-      <w:bookmarkStart w:id="19" w:name="_GoBack"/>
-      <w:bookmarkEnd w:id="19"/>
-      <w:r>
-        <w:rPr>
-          <w:color w:val="000000"/>
-          <w:szCs w:val="26"/>
-        </w:rPr>
-        <w:t>u có, nhân viên kho tiến hành giao hàng cho khách hàng</w:t>
+        <w:t>: khách hàng thanh toán bằng cách gửi tiền qua tài khoản ngân hàng. Sau khi chuyển khoản, bộ phận thu ngân kiểm tra thông qua hệ thống trang web của ngân hàng để kiểm tra đã có tiền chưa. Nếu có, nhân viên kho tiến hành giao hàng cho khách hàng</w:t>
       </w:r>
       <w:r>
         <w:rPr>
@@ -6572,6 +6617,12 @@
         </w:rPr>
         <w:t>B1: Khách hàng mang sản phẩm đến cửa hàng, gặp nhân viên bán hàng</w:t>
       </w:r>
+      <w:r>
+        <w:rPr>
+          <w:color w:val="000000"/>
+        </w:rPr>
+        <w:t>. Nhân viên bán hàng chuyển sản phẩm đến bộ phận kỹ thuật để kiểm tra.</w:t>
+      </w:r>
     </w:p>
     <w:p>
       <w:pPr>
@@ -6589,7 +6640,31 @@
         <w:rPr>
           <w:color w:val="000000"/>
         </w:rPr>
-        <w:t>B2: Nhân viên bán hàng kiểm tra hóa đơn kiểm tra thiết bị và thông báo phí đổi máy/giá trị hoàn tiền.</w:t>
+        <w:t xml:space="preserve">B2: Nhân viên </w:t>
+      </w:r>
+      <w:r>
+        <w:rPr>
+          <w:color w:val="000000"/>
+        </w:rPr>
+        <w:t>kỹ thuật</w:t>
+      </w:r>
+      <w:r>
+        <w:rPr>
+          <w:color w:val="000000"/>
+        </w:rPr>
+        <w:t xml:space="preserve"> kiểm tra </w:t>
+      </w:r>
+      <w:r>
+        <w:rPr>
+          <w:color w:val="000000"/>
+        </w:rPr>
+        <w:t>điều kiện đổi trả,</w:t>
+      </w:r>
+      <w:r>
+        <w:rPr>
+          <w:color w:val="000000"/>
+        </w:rPr>
+        <w:t xml:space="preserve"> kiểm tra thiết bị và thông báo phí đổi máy/giá trị hoàn tiền.</w:t>
       </w:r>
     </w:p>
     <w:p>
@@ -6608,7 +6683,31 @@
         <w:rPr>
           <w:color w:val="000000"/>
         </w:rPr>
-        <w:t>B3: Nếu khách hàng chấp nhận, nhân viên bán hàng lập phiếu đổi (Ngày đổi, họ tên khách hàng, số hoá đơn, tên sản phẩm đổi, tên sản phẩm thay thế) hoặc phiếu trả (Ngày trả, họ tên khách hàng, số hoá đơn, tên sản phẩm, số tiền đổi).</w:t>
+        <w:t>B3: Nếu khách hàng chấp nhận, nhân viên bán hàng lập phiếu đổi (Ngày đổi, họ tên khách hàng, số hoá đơn, tên sản phẩm đổi, tên sản phẩm thay thế</w:t>
+      </w:r>
+      <w:r>
+        <w:rPr>
+          <w:color w:val="000000"/>
+        </w:rPr>
+        <w:t>, phí đổi</w:t>
+      </w:r>
+      <w:r>
+        <w:rPr>
+          <w:color w:val="000000"/>
+        </w:rPr>
+        <w:t>) hoặc phiếu trả (Ngày trả, họ tên khách hàng, số hoá đơn</w:t>
+      </w:r>
+      <w:r>
+        <w:rPr>
+          <w:color w:val="000000"/>
+        </w:rPr>
+        <w:t>, tên sản phẩm, phí trả</w:t>
+      </w:r>
+      <w:r>
+        <w:rPr>
+          <w:color w:val="000000"/>
+        </w:rPr>
+        <w:t>).</w:t>
       </w:r>
     </w:p>
     <w:p>
@@ -6670,12 +6769,54 @@
     </w:p>
     <w:p>
       <w:pPr>
-        <w:pStyle w:val="ListParagraph"/>
-        <w:rPr>
-          <w:color w:val="000000"/>
-          <w:szCs w:val="26"/>
-        </w:rPr>
-      </w:pPr>
+        <w:ind w:firstLine="720"/>
+        <w:rPr>
+          <w:color w:val="000000"/>
+          <w:szCs w:val="26"/>
+          <w:lang w:val="en-US"/>
+        </w:rPr>
+      </w:pPr>
+      <w:r>
+        <w:rPr>
+          <w:color w:val="000000"/>
+          <w:szCs w:val="26"/>
+          <w:lang w:val="en-US"/>
+        </w:rPr>
+        <w:t>Chính sách đổi trả như sau:</w:t>
+      </w:r>
+      <w:r>
+        <w:rPr>
+          <w:color w:val="000000"/>
+          <w:szCs w:val="26"/>
+          <w:lang w:val="en-US"/>
+        </w:rPr>
+        <w:t xml:space="preserve"> *</w:t>
+      </w:r>
+      <w:r>
+        <w:rPr>
+          <w:color w:val="000000"/>
+          <w:szCs w:val="26"/>
+          <w:lang w:val="en-US"/>
+        </w:rPr>
+        <w:t xml:space="preserve">xem file quy </w:t>
+      </w:r>
+      <w:r>
+        <w:rPr>
+          <w:color w:val="000000"/>
+          <w:szCs w:val="26"/>
+          <w:lang w:val="en-US"/>
+        </w:rPr>
+        <w:t xml:space="preserve">định về đổi trả, sheet 1: </w:t>
+      </w:r>
+      <w:hyperlink r:id="rId10" w:history="1">
+        <w:r>
+          <w:rPr>
+            <w:rStyle w:val="Hyperlink"/>
+            <w:szCs w:val="26"/>
+          </w:rPr>
+          <w:t>ref-Các quy định.xlsx</w:t>
+        </w:r>
+      </w:hyperlink>
     </w:p>
     <w:p>
       <w:pPr>
@@ -6683,6 +6824,7 @@
       </w:pPr>
       <w:bookmarkStart w:id="21" w:name="_Toc432603109"/>
       <w:r>
+        <w:lastRenderedPageBreak/>
         <w:t>Thống kê</w:t>
       </w:r>
       <w:bookmarkEnd w:id="21"/>
@@ -6702,6 +6844,13 @@
         </w:rPr>
         <w:t xml:space="preserve">Cuối mỗi ngày, hệ thống sẽ thống kê doanh thu. Thông tin thống kê bao gồm: thời gian, số tiền thu được trong ngày đó (không bao gồm tiền thu trả góp). </w:t>
       </w:r>
+      <w:r>
+        <w:rPr>
+          <w:color w:val="000000"/>
+          <w:szCs w:val="26"/>
+        </w:rPr>
+        <w:t>Nhân viên thu ngân xem kết quả và báp cáo lên cấp trên nếu xãy ra vấn đề gì.</w:t>
+      </w:r>
     </w:p>
     <w:p>
       <w:pPr>
@@ -6740,7 +6889,6 @@
         <w:rPr>
           <w:lang w:val="en-US"/>
         </w:rPr>
-        <w:lastRenderedPageBreak/>
         <w:t>Quản lý kho</w:t>
       </w:r>
       <w:bookmarkEnd w:id="22"/>
@@ -7431,6 +7579,7 @@
                 <w:sz w:val="26"/>
                 <w:szCs w:val="26"/>
               </w:rPr>
+              <w:lastRenderedPageBreak/>
               <w:t>Mã phiếu xuất kho</w:t>
             </w:r>
           </w:p>
@@ -7756,7 +7905,6 @@
                 <w:sz w:val="26"/>
                 <w:szCs w:val="26"/>
               </w:rPr>
-              <w:lastRenderedPageBreak/>
               <w:t>Mã hàng hóa</w:t>
             </w:r>
           </w:p>
@@ -8804,6 +8952,7 @@
                 <w:sz w:val="26"/>
                 <w:szCs w:val="26"/>
               </w:rPr>
+              <w:lastRenderedPageBreak/>
               <w:t>Mã hàng hóa</w:t>
             </w:r>
           </w:p>
@@ -10809,16 +10958,7 @@
           <w:sz w:val="26"/>
           <w:szCs w:val="26"/>
         </w:rPr>
-        <w:t xml:space="preserve">Khi nhận được yêu cầu đổi hàng của khách hàng từ nhân viên bán hàng do lý do gì </w:t>
-      </w:r>
-      <w:r>
-        <w:rPr>
-          <w:color w:val="000000"/>
-          <w:sz w:val="26"/>
-          <w:szCs w:val="26"/>
-        </w:rPr>
-        <w:lastRenderedPageBreak/>
-        <w:t xml:space="preserve">đó, thì quản kho sẽ lập phiếu trả hoàn trả hàng giống như trên và lập phiếu xuất kho món hàng vừa được yêu cầu đổi. </w:t>
+        <w:t xml:space="preserve">Khi nhận được yêu cầu đổi hàng của khách hàng từ nhân viên bán hàng do lý do gì đó, thì quản kho sẽ lập phiếu trả hoàn trả hàng giống như trên và lập phiếu xuất kho món hàng vừa được yêu cầu đổi. </w:t>
       </w:r>
     </w:p>
     <w:p>
@@ -12232,7 +12372,16 @@
           <w:sz w:val="26"/>
           <w:szCs w:val="26"/>
         </w:rPr>
-        <w:t xml:space="preserve">sẽ xuất cho khách hàng một phiếu bảo hành </w:t>
+        <w:t xml:space="preserve">sẽ xuất cho khách hàng một phiếu </w:t>
+      </w:r>
+      <w:r>
+        <w:rPr>
+          <w:color w:val="000000"/>
+          <w:sz w:val="26"/>
+          <w:szCs w:val="26"/>
+        </w:rPr>
+        <w:lastRenderedPageBreak/>
+        <w:t xml:space="preserve">bảo hành </w:t>
       </w:r>
       <w:commentRangeEnd w:id="28"/>
       <w:r>
@@ -12279,16 +12428,7 @@
           <w:sz w:val="26"/>
           <w:szCs w:val="26"/>
         </w:rPr>
-        <w:t xml:space="preserve"> để bảo hành. Thông tin </w:t>
-      </w:r>
-      <w:r>
-        <w:rPr>
-          <w:color w:val="000000"/>
-          <w:sz w:val="26"/>
-          <w:szCs w:val="26"/>
-        </w:rPr>
-        <w:lastRenderedPageBreak/>
-        <w:t>bảo hành lưu vào lịch sử bảo hành của sản phẩm với số serial/imei. Khi bảo hành xong, thì sẽ chấm điểm kỹ thuật cho nhân viên bảo hành. Khi khách hàng tới lấy sản phẩm, nhân viên bảo hành sẽ lập phiếu trả hàng bảo hành gồm thông tin của khách hàng, thông tin sản phẩm, thông tin phiếu bảo hành, mô tả lỗi, ngày bảo hành, ngày nhận sản phẩm.</w:t>
+        <w:t xml:space="preserve"> để bảo hành. Thông tin bảo hành lưu vào lịch sử bảo hành của sản phẩm với số serial/imei. Khi bảo hành xong, thì sẽ chấm điểm kỹ thuật cho nhân viên bảo hành. Khi khách hàng tới lấy sản phẩm, nhân viên bảo hành sẽ lập phiếu trả hàng bảo hành gồm thông tin của khách hàng, thông tin sản phẩm, thông tin phiếu bảo hành, mô tả lỗi, ngày bảo hành, ngày nhận sản phẩm.</w:t>
       </w:r>
     </w:p>
     <w:p>
@@ -13914,6 +14054,7 @@
                 <w:szCs w:val="26"/>
                 <w:lang w:val="en-US"/>
               </w:rPr>
+              <w:lastRenderedPageBreak/>
               <w:t>Mã phiếu</w:t>
             </w:r>
           </w:p>
@@ -14169,7 +14310,7 @@
         </w:rPr>
         <w:t xml:space="preserve">[1] </w:t>
       </w:r>
-      <w:hyperlink r:id="rId10" w:history="1">
+      <w:hyperlink r:id="rId11" w:history="1">
         <w:r>
           <w:rPr>
             <w:rStyle w:val="Hyperlink"/>
@@ -14207,7 +14348,7 @@
       <w:r>
         <w:t xml:space="preserve"> </w:t>
       </w:r>
-      <w:hyperlink r:id="rId11" w:history="1">
+      <w:hyperlink r:id="rId12" w:history="1">
         <w:r>
           <w:rPr>
             <w:rStyle w:val="Hyperlink"/>
@@ -14257,8 +14398,8 @@
       </w:pPr>
     </w:p>
     <w:sectPr>
-      <w:headerReference w:type="default" r:id="rId12"/>
-      <w:footerReference w:type="default" r:id="rId13"/>
+      <w:headerReference w:type="default" r:id="rId13"/>
+      <w:footerReference w:type="default" r:id="rId14"/>
       <w:pgSz w:w="12240" w:h="15840" w:code="1"/>
       <w:pgMar w:top="1440" w:right="1440" w:bottom="1440" w:left="1440" w:header="720" w:footer="720" w:gutter="0"/>
       <w:pgNumType w:start="1"/>
@@ -14270,7 +14411,7 @@
 
 <file path=word/comments.xml><?xml version="1.0" encoding="utf-8"?>
 <w:comments xmlns:wpc="http://schemas.microsoft.com/office/word/2010/wordprocessingCanvas" xmlns:mc="http://schemas.openxmlformats.org/markup-compatibility/2006" xmlns:o="urn:schemas-microsoft-com:office:office" xmlns:r="http://schemas.openxmlformats.org/officeDocument/2006/relationships" xmlns:m="http://schemas.openxmlformats.org/officeDocument/2006/math" xmlns:v="urn:schemas-microsoft-com:vml" xmlns:wp14="http://schemas.microsoft.com/office/word/2010/wordprocessingDrawing" xmlns:wp="http://schemas.openxmlformats.org/drawingml/2006/wordprocessingDrawing" xmlns:w10="urn:schemas-microsoft-com:office:word" xmlns:w="http://schemas.openxmlformats.org/wordprocessingml/2006/main" xmlns:w14="http://schemas.microsoft.com/office/word/2010/wordml" xmlns:w15="http://schemas.microsoft.com/office/word/2012/wordml" xmlns:wpg="http://schemas.microsoft.com/office/word/2010/wordprocessingGroup" xmlns:wpi="http://schemas.microsoft.com/office/word/2010/wordprocessingInk" xmlns:wne="http://schemas.microsoft.com/office/word/2006/wordml" xmlns:wps="http://schemas.microsoft.com/office/word/2010/wordprocessingShape" mc:Ignorable="w14 w15 wp14">
-  <w:comment w:id="10" w:author="Thảo Hồ" w:date="2015-10-14T15:19:00Z" w:initials="TH">
+  <w:comment w:id="11" w:author="Thảo Hồ" w:date="2015-10-14T15:19:00Z" w:initials="TH">
     <w:p>
       <w:pPr>
         <w:pStyle w:val="CommentText"/>
@@ -14422,7 +14563,7 @@
               <w:rStyle w:val="PageNumber"/>
               <w:noProof/>
             </w:rPr>
-            <w:t>7</w:t>
+            <w:t>13</w:t>
           </w:r>
           <w:r>
             <w:rPr>
@@ -14477,8 +14618,8 @@
       <w:tblLook w:val="01E0" w:firstRow="1" w:lastRow="1" w:firstColumn="1" w:lastColumn="1" w:noHBand="0" w:noVBand="0"/>
     </w:tblPr>
     <w:tblGrid>
-      <w:gridCol w:w="6726"/>
-      <w:gridCol w:w="2624"/>
+      <w:gridCol w:w="6729"/>
+      <w:gridCol w:w="2621"/>
     </w:tblGrid>
     <w:tr>
       <w:tc>
@@ -14524,7 +14665,14 @@
               <w:color w:val="0000FF"/>
               <w:lang w:val="en-US"/>
             </w:rPr>
-            <w:t>0.1</w:t>
+            <w:t>0.</w:t>
+          </w:r>
+          <w:r>
+            <w:rPr>
+              <w:color w:val="0000FF"/>
+              <w:lang w:val="en-US"/>
+            </w:rPr>
+            <w:t>2</w:t>
           </w:r>
         </w:p>
       </w:tc>
@@ -14565,7 +14713,14 @@
               <w:color w:val="0000FF"/>
               <w:lang w:val="en-US"/>
             </w:rPr>
-            <w:t>14/10/2015</w:t>
+            <w:t>5/11</w:t>
+          </w:r>
+          <w:r>
+            <w:rPr>
+              <w:color w:val="0000FF"/>
+              <w:lang w:val="en-US"/>
+            </w:rPr>
+            <w:t>/2015</w:t>
           </w:r>
         </w:p>
       </w:tc>
@@ -17014,7 +17169,7 @@
 </file>
 
 <file path=customXml/itemProps1.xml><?xml version="1.0" encoding="utf-8"?>
-<ds:datastoreItem xmlns:ds="http://schemas.openxmlformats.org/officeDocument/2006/customXml" ds:itemID="{7C8D0C23-F9F3-4B3E-909C-9080F97D9BB2}">
+<ds:datastoreItem xmlns:ds="http://schemas.openxmlformats.org/officeDocument/2006/customXml" ds:itemID="{A1A5157D-0105-498A-B058-6D6BCFAE1EB4}">
   <ds:schemaRefs>
     <ds:schemaRef ds:uri="http://schemas.openxmlformats.org/officeDocument/2006/bibliography"/>
   </ds:schemaRefs>

</xml_diff>